<commit_message>
updated worksheet for calorimeter
</commit_message>
<xml_diff>
--- a/demos/Calorimeter/public/Calorimeter worksheet.docx
+++ b/demos/Calorimeter/public/Calorimeter worksheet.docx
@@ -1,6 +1,6 @@
 
 <file path=word/document.xml><?xml version="1.0" encoding="utf-8"?>
-<w:document xmlns:wpc="http://schemas.microsoft.com/office/word/2010/wordprocessingCanvas" xmlns:cx="http://schemas.microsoft.com/office/drawing/2014/chartex" xmlns:cx1="http://schemas.microsoft.com/office/drawing/2015/9/8/chartex" xmlns:cx2="http://schemas.microsoft.com/office/drawing/2015/10/21/chartex" xmlns:cx3="http://schemas.microsoft.com/office/drawing/2016/5/9/chartex" xmlns:cx4="http://schemas.microsoft.com/office/drawing/2016/5/10/chartex" xmlns:cx5="http://schemas.microsoft.com/office/drawing/2016/5/11/chartex" xmlns:cx6="http://schemas.microsoft.com/office/drawing/2016/5/12/chartex" xmlns:cx7="http://schemas.microsoft.com/office/drawing/2016/5/13/chartex" xmlns:cx8="http://schemas.microsoft.com/office/drawing/2016/5/14/chartex" xmlns:mc="http://schemas.openxmlformats.org/markup-compatibility/2006" xmlns:aink="http://schemas.microsoft.com/office/drawing/2016/ink" xmlns:am3d="http://schemas.microsoft.com/office/drawing/2017/model3d" xmlns:o="urn:schemas-microsoft-com:office:office" xmlns:oel="http://schemas.microsoft.com/office/2019/extlst" xmlns:r="http://schemas.openxmlformats.org/officeDocument/2006/relationships" xmlns:m="http://schemas.openxmlformats.org/officeDocument/2006/math" xmlns:v="urn:schemas-microsoft-com:vml" xmlns:wp14="http://schemas.microsoft.com/office/word/2010/wordprocessingDrawing" xmlns:wp="http://schemas.openxmlformats.org/drawingml/2006/wordprocessingDrawing" xmlns:w10="urn:schemas-microsoft-com:office:word" xmlns:w="http://schemas.openxmlformats.org/wordprocessingml/2006/main" xmlns:w14="http://schemas.microsoft.com/office/word/2010/wordml" xmlns:w15="http://schemas.microsoft.com/office/word/2012/wordml" xmlns:w16cex="http://schemas.microsoft.com/office/word/2018/wordml/cex" xmlns:w16cid="http://schemas.microsoft.com/office/word/2016/wordml/cid" xmlns:w16="http://schemas.microsoft.com/office/word/2018/wordml" xmlns:w16du="http://schemas.microsoft.com/office/word/2023/wordml/word16du" xmlns:w16sdtdh="http://schemas.microsoft.com/office/word/2020/wordml/sdtdatahash" xmlns:w16se="http://schemas.microsoft.com/office/word/2015/wordml/symex" xmlns:wpg="http://schemas.microsoft.com/office/word/2010/wordprocessingGroup" xmlns:wpi="http://schemas.microsoft.com/office/word/2010/wordprocessingInk" xmlns:wne="http://schemas.microsoft.com/office/word/2006/wordml" xmlns:wps="http://schemas.microsoft.com/office/word/2010/wordprocessingShape" mc:Ignorable="w14 w15 w16se w16cid w16 w16cex w16sdtdh w16du wp14">
+<w:document xmlns:wpc="http://schemas.microsoft.com/office/word/2010/wordprocessingCanvas" xmlns:cx="http://schemas.microsoft.com/office/drawing/2014/chartex" xmlns:cx1="http://schemas.microsoft.com/office/drawing/2015/9/8/chartex" xmlns:cx2="http://schemas.microsoft.com/office/drawing/2015/10/21/chartex" xmlns:cx3="http://schemas.microsoft.com/office/drawing/2016/5/9/chartex" xmlns:cx4="http://schemas.microsoft.com/office/drawing/2016/5/10/chartex" xmlns:cx5="http://schemas.microsoft.com/office/drawing/2016/5/11/chartex" xmlns:cx6="http://schemas.microsoft.com/office/drawing/2016/5/12/chartex" xmlns:cx7="http://schemas.microsoft.com/office/drawing/2016/5/13/chartex" xmlns:cx8="http://schemas.microsoft.com/office/drawing/2016/5/14/chartex" xmlns:mc="http://schemas.openxmlformats.org/markup-compatibility/2006" xmlns:aink="http://schemas.microsoft.com/office/drawing/2016/ink" xmlns:am3d="http://schemas.microsoft.com/office/drawing/2017/model3d" xmlns:o="urn:schemas-microsoft-com:office:office" xmlns:oel="http://schemas.microsoft.com/office/2019/extlst" xmlns:r="http://schemas.openxmlformats.org/officeDocument/2006/relationships" xmlns:m="http://schemas.openxmlformats.org/officeDocument/2006/math" xmlns:v="urn:schemas-microsoft-com:vml" xmlns:wp14="http://schemas.microsoft.com/office/word/2010/wordprocessingDrawing" xmlns:wp="http://schemas.openxmlformats.org/drawingml/2006/wordprocessingDrawing" xmlns:w10="urn:schemas-microsoft-com:office:word" xmlns:w="http://schemas.openxmlformats.org/wordprocessingml/2006/main" xmlns:w14="http://schemas.microsoft.com/office/word/2010/wordml" xmlns:w15="http://schemas.microsoft.com/office/word/2012/wordml" xmlns:w16cex="http://schemas.microsoft.com/office/word/2018/wordml/cex" xmlns:w16cid="http://schemas.microsoft.com/office/word/2016/wordml/cid" xmlns:w16="http://schemas.microsoft.com/office/word/2018/wordml" xmlns:w16du="http://schemas.microsoft.com/office/word/2023/wordml/word16du" xmlns:w16sdtdh="http://schemas.microsoft.com/office/word/2020/wordml/sdtdatahash" xmlns:w16sdtfl="http://schemas.microsoft.com/office/word/2024/wordml/sdtformatlock" xmlns:w16se="http://schemas.microsoft.com/office/word/2015/wordml/symex" xmlns:wpg="http://schemas.microsoft.com/office/word/2010/wordprocessingGroup" xmlns:wpi="http://schemas.microsoft.com/office/word/2010/wordprocessingInk" xmlns:wne="http://schemas.microsoft.com/office/word/2006/wordml" xmlns:wps="http://schemas.microsoft.com/office/word/2010/wordprocessingShape" mc:Ignorable="w14 w15 w16se w16cid w16 w16cex w16sdtdh w16sdtfl w16du wp14">
   <w:body>
     <w:p>
       <w:pPr>
@@ -986,17 +986,7 @@
           <w:szCs w:val="24"/>
           <w14:ligatures w14:val="none"/>
         </w:rPr>
-        <w:t xml:space="preserve"> </w:t>
-      </w:r>
-      <w:r>
-        <w:rPr>
-          <w:rFonts w:ascii="Roboto Condensed" w:eastAsia="Times New Roman" w:hAnsi="Roboto Condensed" w:cs="Calibri"/>
-          <w:kern w:val="0"/>
-          <w:sz w:val="24"/>
-          <w:szCs w:val="24"/>
-          <w14:ligatures w14:val="none"/>
-        </w:rPr>
-        <w:t>What is</w:t>
+        <w:t xml:space="preserve"> What is</w:t>
       </w:r>
       <w:r>
         <w:rPr>
@@ -1506,37 +1496,37 @@
           <w:szCs w:val="24"/>
           <w14:ligatures w14:val="none"/>
         </w:rPr>
-        <w:t xml:space="preserve"> water temperature as a function of time</w:t>
-      </w:r>
-      <w:r>
-        <w:rPr>
-          <w:rFonts w:ascii="Roboto Condensed" w:eastAsia="Times New Roman" w:hAnsi="Roboto Condensed" w:cs="Calibri"/>
-          <w:kern w:val="0"/>
-          <w:sz w:val="24"/>
-          <w:szCs w:val="24"/>
-          <w14:ligatures w14:val="none"/>
-        </w:rPr>
-        <w:t xml:space="preserve"> in the table below to</w:t>
-      </w:r>
-      <w:r>
-        <w:rPr>
-          <w:rFonts w:ascii="Roboto Condensed" w:eastAsia="Times New Roman" w:hAnsi="Roboto Condensed" w:cs="Calibri"/>
-          <w:kern w:val="0"/>
-          <w:sz w:val="24"/>
-          <w:szCs w:val="24"/>
-          <w14:ligatures w14:val="none"/>
-        </w:rPr>
-        <w:t xml:space="preserve"> determine the</w:t>
-      </w:r>
-      <w:r>
-        <w:rPr>
-          <w:rFonts w:ascii="Roboto Condensed" w:eastAsia="Times New Roman" w:hAnsi="Roboto Condensed" w:cs="Calibri"/>
-          <w:kern w:val="0"/>
-          <w:sz w:val="24"/>
-          <w:szCs w:val="24"/>
-          <w14:ligatures w14:val="none"/>
-        </w:rPr>
-        <w:t xml:space="preserve"> final equilibrium temperature</w:t>
+        <w:t xml:space="preserve"> the</w:t>
+      </w:r>
+      <w:r>
+        <w:rPr>
+          <w:rFonts w:ascii="Roboto Condensed" w:eastAsia="Times New Roman" w:hAnsi="Roboto Condensed" w:cs="Calibri"/>
+          <w:kern w:val="0"/>
+          <w:sz w:val="24"/>
+          <w:szCs w:val="24"/>
+          <w14:ligatures w14:val="none"/>
+        </w:rPr>
+        <w:t xml:space="preserve"> </w:t>
+      </w:r>
+      <w:r>
+        <w:rPr>
+          <w:rFonts w:ascii="Roboto Condensed" w:eastAsia="Times New Roman" w:hAnsi="Roboto Condensed" w:cs="Calibri"/>
+          <w:kern w:val="0"/>
+          <w:sz w:val="24"/>
+          <w:szCs w:val="24"/>
+          <w14:ligatures w14:val="none"/>
+        </w:rPr>
+        <w:t>water</w:t>
+      </w:r>
+      <w:r>
+        <w:rPr>
+          <w:rFonts w:ascii="Roboto Condensed" w:eastAsia="Times New Roman" w:hAnsi="Roboto Condensed" w:cs="Calibri"/>
+          <w:kern w:val="0"/>
+          <w:sz w:val="24"/>
+          <w:szCs w:val="24"/>
+          <w14:ligatures w14:val="none"/>
+        </w:rPr>
+        <w:t xml:space="preserve"> equilibrium temperature</w:t>
       </w:r>
       <w:r>
         <w:rPr>
@@ -1559,553 +1549,6 @@
         <w:t>.</w:t>
       </w:r>
     </w:p>
-    <w:tbl>
-      <w:tblPr>
-        <w:tblStyle w:val="TableGrid"/>
-        <w:tblW w:w="0" w:type="auto"/>
-        <w:tblInd w:w="720" w:type="dxa"/>
-        <w:tblLook w:val="04A0" w:firstRow="1" w:lastRow="0" w:firstColumn="1" w:lastColumn="0" w:noHBand="0" w:noVBand="1"/>
-      </w:tblPr>
-      <w:tblGrid>
-        <w:gridCol w:w="1075"/>
-        <w:gridCol w:w="1890"/>
-      </w:tblGrid>
-      <w:tr>
-        <w:tc>
-          <w:tcPr>
-            <w:tcW w:w="1075" w:type="dxa"/>
-          </w:tcPr>
-          <w:p>
-            <w:pPr>
-              <w:spacing w:after="100"/>
-              <w:textAlignment w:val="center"/>
-              <w:rPr>
-                <w:rFonts w:ascii="Roboto Condensed" w:eastAsia="Times New Roman" w:hAnsi="Roboto Condensed" w:cs="Calibri"/>
-                <w:kern w:val="0"/>
-                <w:sz w:val="24"/>
-                <w:szCs w:val="24"/>
-                <w14:ligatures w14:val="none"/>
-              </w:rPr>
-            </w:pPr>
-            <w:r>
-              <w:rPr>
-                <w:rFonts w:ascii="Roboto Condensed" w:eastAsia="Times New Roman" w:hAnsi="Roboto Condensed" w:cs="Calibri"/>
-                <w:kern w:val="0"/>
-                <w:sz w:val="24"/>
-                <w:szCs w:val="24"/>
-                <w14:ligatures w14:val="none"/>
-              </w:rPr>
-              <w:t>Time (s)</w:t>
-            </w:r>
-          </w:p>
-        </w:tc>
-        <w:tc>
-          <w:tcPr>
-            <w:tcW w:w="1890" w:type="dxa"/>
-          </w:tcPr>
-          <w:p>
-            <w:pPr>
-              <w:spacing w:after="100"/>
-              <w:textAlignment w:val="center"/>
-              <w:rPr>
-                <w:rFonts w:ascii="Roboto Condensed" w:eastAsia="Times New Roman" w:hAnsi="Roboto Condensed" w:cs="Calibri"/>
-                <w:kern w:val="0"/>
-                <w:sz w:val="24"/>
-                <w:szCs w:val="24"/>
-                <w14:ligatures w14:val="none"/>
-              </w:rPr>
-            </w:pPr>
-            <w:r>
-              <w:rPr>
-                <w:rFonts w:ascii="Roboto Condensed" w:eastAsia="Times New Roman" w:hAnsi="Roboto Condensed" w:cs="Calibri"/>
-                <w:kern w:val="0"/>
-                <w:sz w:val="24"/>
-                <w:szCs w:val="24"/>
-                <w14:ligatures w14:val="none"/>
-              </w:rPr>
-              <w:t>Temperature (</w:t>
-            </w:r>
-            <w:r>
-              <w:rPr>
-                <w:rFonts w:ascii="Roboto Condensed" w:eastAsia="Times New Roman" w:hAnsi="Roboto Condensed" w:cs="Calibri"/>
-                <w:kern w:val="0"/>
-                <w:sz w:val="24"/>
-                <w:szCs w:val="24"/>
-                <w:vertAlign w:val="superscript"/>
-                <w14:ligatures w14:val="none"/>
-              </w:rPr>
-              <w:t>o</w:t>
-            </w:r>
-            <w:r>
-              <w:rPr>
-                <w:rFonts w:ascii="Roboto Condensed" w:eastAsia="Times New Roman" w:hAnsi="Roboto Condensed" w:cs="Calibri"/>
-                <w:kern w:val="0"/>
-                <w:sz w:val="24"/>
-                <w:szCs w:val="24"/>
-                <w14:ligatures w14:val="none"/>
-              </w:rPr>
-              <w:t>C)</w:t>
-            </w:r>
-          </w:p>
-        </w:tc>
-      </w:tr>
-      <w:tr>
-        <w:tc>
-          <w:tcPr>
-            <w:tcW w:w="1075" w:type="dxa"/>
-          </w:tcPr>
-          <w:p>
-            <w:pPr>
-              <w:spacing w:after="100"/>
-              <w:textAlignment w:val="center"/>
-              <w:rPr>
-                <w:rFonts w:ascii="Roboto Condensed" w:eastAsia="Times New Roman" w:hAnsi="Roboto Condensed" w:cs="Calibri"/>
-                <w:kern w:val="0"/>
-                <w:sz w:val="24"/>
-                <w:szCs w:val="24"/>
-                <w14:ligatures w14:val="none"/>
-              </w:rPr>
-            </w:pPr>
-          </w:p>
-        </w:tc>
-        <w:tc>
-          <w:tcPr>
-            <w:tcW w:w="1890" w:type="dxa"/>
-          </w:tcPr>
-          <w:p>
-            <w:pPr>
-              <w:spacing w:after="100"/>
-              <w:textAlignment w:val="center"/>
-              <w:rPr>
-                <w:rFonts w:ascii="Roboto Condensed" w:eastAsia="Times New Roman" w:hAnsi="Roboto Condensed" w:cs="Calibri"/>
-                <w:kern w:val="0"/>
-                <w:sz w:val="24"/>
-                <w:szCs w:val="24"/>
-                <w14:ligatures w14:val="none"/>
-              </w:rPr>
-            </w:pPr>
-          </w:p>
-        </w:tc>
-      </w:tr>
-      <w:tr>
-        <w:tc>
-          <w:tcPr>
-            <w:tcW w:w="1075" w:type="dxa"/>
-          </w:tcPr>
-          <w:p>
-            <w:pPr>
-              <w:spacing w:after="100"/>
-              <w:textAlignment w:val="center"/>
-              <w:rPr>
-                <w:rFonts w:ascii="Roboto Condensed" w:eastAsia="Times New Roman" w:hAnsi="Roboto Condensed" w:cs="Calibri"/>
-                <w:kern w:val="0"/>
-                <w:sz w:val="24"/>
-                <w:szCs w:val="24"/>
-                <w14:ligatures w14:val="none"/>
-              </w:rPr>
-            </w:pPr>
-          </w:p>
-        </w:tc>
-        <w:tc>
-          <w:tcPr>
-            <w:tcW w:w="1890" w:type="dxa"/>
-          </w:tcPr>
-          <w:p>
-            <w:pPr>
-              <w:spacing w:after="100"/>
-              <w:textAlignment w:val="center"/>
-              <w:rPr>
-                <w:rFonts w:ascii="Roboto Condensed" w:eastAsia="Times New Roman" w:hAnsi="Roboto Condensed" w:cs="Calibri"/>
-                <w:kern w:val="0"/>
-                <w:sz w:val="24"/>
-                <w:szCs w:val="24"/>
-                <w14:ligatures w14:val="none"/>
-              </w:rPr>
-            </w:pPr>
-          </w:p>
-        </w:tc>
-      </w:tr>
-      <w:tr>
-        <w:tc>
-          <w:tcPr>
-            <w:tcW w:w="1075" w:type="dxa"/>
-          </w:tcPr>
-          <w:p>
-            <w:pPr>
-              <w:spacing w:after="100"/>
-              <w:textAlignment w:val="center"/>
-              <w:rPr>
-                <w:rFonts w:ascii="Roboto Condensed" w:eastAsia="Times New Roman" w:hAnsi="Roboto Condensed" w:cs="Calibri"/>
-                <w:kern w:val="0"/>
-                <w:sz w:val="24"/>
-                <w:szCs w:val="24"/>
-                <w14:ligatures w14:val="none"/>
-              </w:rPr>
-            </w:pPr>
-          </w:p>
-        </w:tc>
-        <w:tc>
-          <w:tcPr>
-            <w:tcW w:w="1890" w:type="dxa"/>
-          </w:tcPr>
-          <w:p>
-            <w:pPr>
-              <w:spacing w:after="100"/>
-              <w:textAlignment w:val="center"/>
-              <w:rPr>
-                <w:rFonts w:ascii="Roboto Condensed" w:eastAsia="Times New Roman" w:hAnsi="Roboto Condensed" w:cs="Calibri"/>
-                <w:kern w:val="0"/>
-                <w:sz w:val="24"/>
-                <w:szCs w:val="24"/>
-                <w14:ligatures w14:val="none"/>
-              </w:rPr>
-            </w:pPr>
-          </w:p>
-        </w:tc>
-      </w:tr>
-      <w:tr>
-        <w:tc>
-          <w:tcPr>
-            <w:tcW w:w="1075" w:type="dxa"/>
-          </w:tcPr>
-          <w:p>
-            <w:pPr>
-              <w:spacing w:after="100"/>
-              <w:textAlignment w:val="center"/>
-              <w:rPr>
-                <w:rFonts w:ascii="Roboto Condensed" w:eastAsia="Times New Roman" w:hAnsi="Roboto Condensed" w:cs="Calibri"/>
-                <w:kern w:val="0"/>
-                <w:sz w:val="24"/>
-                <w:szCs w:val="24"/>
-                <w14:ligatures w14:val="none"/>
-              </w:rPr>
-            </w:pPr>
-          </w:p>
-        </w:tc>
-        <w:tc>
-          <w:tcPr>
-            <w:tcW w:w="1890" w:type="dxa"/>
-          </w:tcPr>
-          <w:p>
-            <w:pPr>
-              <w:spacing w:after="100"/>
-              <w:textAlignment w:val="center"/>
-              <w:rPr>
-                <w:rFonts w:ascii="Roboto Condensed" w:eastAsia="Times New Roman" w:hAnsi="Roboto Condensed" w:cs="Calibri"/>
-                <w:kern w:val="0"/>
-                <w:sz w:val="24"/>
-                <w:szCs w:val="24"/>
-                <w14:ligatures w14:val="none"/>
-              </w:rPr>
-            </w:pPr>
-          </w:p>
-        </w:tc>
-      </w:tr>
-      <w:tr>
-        <w:tc>
-          <w:tcPr>
-            <w:tcW w:w="1075" w:type="dxa"/>
-          </w:tcPr>
-          <w:p>
-            <w:pPr>
-              <w:spacing w:after="100"/>
-              <w:textAlignment w:val="center"/>
-              <w:rPr>
-                <w:rFonts w:ascii="Roboto Condensed" w:eastAsia="Times New Roman" w:hAnsi="Roboto Condensed" w:cs="Calibri"/>
-                <w:kern w:val="0"/>
-                <w:sz w:val="24"/>
-                <w:szCs w:val="24"/>
-                <w14:ligatures w14:val="none"/>
-              </w:rPr>
-            </w:pPr>
-          </w:p>
-        </w:tc>
-        <w:tc>
-          <w:tcPr>
-            <w:tcW w:w="1890" w:type="dxa"/>
-          </w:tcPr>
-          <w:p>
-            <w:pPr>
-              <w:spacing w:after="100"/>
-              <w:textAlignment w:val="center"/>
-              <w:rPr>
-                <w:rFonts w:ascii="Roboto Condensed" w:eastAsia="Times New Roman" w:hAnsi="Roboto Condensed" w:cs="Calibri"/>
-                <w:kern w:val="0"/>
-                <w:sz w:val="24"/>
-                <w:szCs w:val="24"/>
-                <w14:ligatures w14:val="none"/>
-              </w:rPr>
-            </w:pPr>
-          </w:p>
-        </w:tc>
-      </w:tr>
-      <w:tr>
-        <w:tc>
-          <w:tcPr>
-            <w:tcW w:w="1075" w:type="dxa"/>
-          </w:tcPr>
-          <w:p>
-            <w:pPr>
-              <w:spacing w:after="100"/>
-              <w:textAlignment w:val="center"/>
-              <w:rPr>
-                <w:rFonts w:ascii="Roboto Condensed" w:eastAsia="Times New Roman" w:hAnsi="Roboto Condensed" w:cs="Calibri"/>
-                <w:kern w:val="0"/>
-                <w:sz w:val="24"/>
-                <w:szCs w:val="24"/>
-                <w14:ligatures w14:val="none"/>
-              </w:rPr>
-            </w:pPr>
-          </w:p>
-        </w:tc>
-        <w:tc>
-          <w:tcPr>
-            <w:tcW w:w="1890" w:type="dxa"/>
-          </w:tcPr>
-          <w:p>
-            <w:pPr>
-              <w:spacing w:after="100"/>
-              <w:textAlignment w:val="center"/>
-              <w:rPr>
-                <w:rFonts w:ascii="Roboto Condensed" w:eastAsia="Times New Roman" w:hAnsi="Roboto Condensed" w:cs="Calibri"/>
-                <w:kern w:val="0"/>
-                <w:sz w:val="24"/>
-                <w:szCs w:val="24"/>
-                <w14:ligatures w14:val="none"/>
-              </w:rPr>
-            </w:pPr>
-          </w:p>
-        </w:tc>
-      </w:tr>
-      <w:tr>
-        <w:tc>
-          <w:tcPr>
-            <w:tcW w:w="1075" w:type="dxa"/>
-          </w:tcPr>
-          <w:p>
-            <w:pPr>
-              <w:spacing w:after="100"/>
-              <w:textAlignment w:val="center"/>
-              <w:rPr>
-                <w:rFonts w:ascii="Roboto Condensed" w:eastAsia="Times New Roman" w:hAnsi="Roboto Condensed" w:cs="Calibri"/>
-                <w:kern w:val="0"/>
-                <w:sz w:val="24"/>
-                <w:szCs w:val="24"/>
-                <w14:ligatures w14:val="none"/>
-              </w:rPr>
-            </w:pPr>
-          </w:p>
-        </w:tc>
-        <w:tc>
-          <w:tcPr>
-            <w:tcW w:w="1890" w:type="dxa"/>
-          </w:tcPr>
-          <w:p>
-            <w:pPr>
-              <w:spacing w:after="100"/>
-              <w:textAlignment w:val="center"/>
-              <w:rPr>
-                <w:rFonts w:ascii="Roboto Condensed" w:eastAsia="Times New Roman" w:hAnsi="Roboto Condensed" w:cs="Calibri"/>
-                <w:kern w:val="0"/>
-                <w:sz w:val="24"/>
-                <w:szCs w:val="24"/>
-                <w14:ligatures w14:val="none"/>
-              </w:rPr>
-            </w:pPr>
-          </w:p>
-        </w:tc>
-      </w:tr>
-      <w:tr>
-        <w:tc>
-          <w:tcPr>
-            <w:tcW w:w="1075" w:type="dxa"/>
-          </w:tcPr>
-          <w:p>
-            <w:pPr>
-              <w:spacing w:after="100"/>
-              <w:textAlignment w:val="center"/>
-              <w:rPr>
-                <w:rFonts w:ascii="Roboto Condensed" w:eastAsia="Times New Roman" w:hAnsi="Roboto Condensed" w:cs="Calibri"/>
-                <w:kern w:val="0"/>
-                <w:sz w:val="24"/>
-                <w:szCs w:val="24"/>
-                <w14:ligatures w14:val="none"/>
-              </w:rPr>
-            </w:pPr>
-          </w:p>
-        </w:tc>
-        <w:tc>
-          <w:tcPr>
-            <w:tcW w:w="1890" w:type="dxa"/>
-          </w:tcPr>
-          <w:p>
-            <w:pPr>
-              <w:spacing w:after="100"/>
-              <w:textAlignment w:val="center"/>
-              <w:rPr>
-                <w:rFonts w:ascii="Roboto Condensed" w:eastAsia="Times New Roman" w:hAnsi="Roboto Condensed" w:cs="Calibri"/>
-                <w:kern w:val="0"/>
-                <w:sz w:val="24"/>
-                <w:szCs w:val="24"/>
-                <w14:ligatures w14:val="none"/>
-              </w:rPr>
-            </w:pPr>
-          </w:p>
-        </w:tc>
-      </w:tr>
-      <w:tr>
-        <w:tc>
-          <w:tcPr>
-            <w:tcW w:w="1075" w:type="dxa"/>
-          </w:tcPr>
-          <w:p>
-            <w:pPr>
-              <w:spacing w:after="100"/>
-              <w:textAlignment w:val="center"/>
-              <w:rPr>
-                <w:rFonts w:ascii="Roboto Condensed" w:eastAsia="Times New Roman" w:hAnsi="Roboto Condensed" w:cs="Calibri"/>
-                <w:kern w:val="0"/>
-                <w:sz w:val="24"/>
-                <w:szCs w:val="24"/>
-                <w14:ligatures w14:val="none"/>
-              </w:rPr>
-            </w:pPr>
-          </w:p>
-        </w:tc>
-        <w:tc>
-          <w:tcPr>
-            <w:tcW w:w="1890" w:type="dxa"/>
-          </w:tcPr>
-          <w:p>
-            <w:pPr>
-              <w:spacing w:after="100"/>
-              <w:textAlignment w:val="center"/>
-              <w:rPr>
-                <w:rFonts w:ascii="Roboto Condensed" w:eastAsia="Times New Roman" w:hAnsi="Roboto Condensed" w:cs="Calibri"/>
-                <w:kern w:val="0"/>
-                <w:sz w:val="24"/>
-                <w:szCs w:val="24"/>
-                <w14:ligatures w14:val="none"/>
-              </w:rPr>
-            </w:pPr>
-          </w:p>
-        </w:tc>
-      </w:tr>
-      <w:tr>
-        <w:tc>
-          <w:tcPr>
-            <w:tcW w:w="1075" w:type="dxa"/>
-          </w:tcPr>
-          <w:p>
-            <w:pPr>
-              <w:spacing w:after="100"/>
-              <w:textAlignment w:val="center"/>
-              <w:rPr>
-                <w:rFonts w:ascii="Roboto Condensed" w:eastAsia="Times New Roman" w:hAnsi="Roboto Condensed" w:cs="Calibri"/>
-                <w:kern w:val="0"/>
-                <w:sz w:val="24"/>
-                <w:szCs w:val="24"/>
-                <w14:ligatures w14:val="none"/>
-              </w:rPr>
-            </w:pPr>
-          </w:p>
-        </w:tc>
-        <w:tc>
-          <w:tcPr>
-            <w:tcW w:w="1890" w:type="dxa"/>
-          </w:tcPr>
-          <w:p>
-            <w:pPr>
-              <w:spacing w:after="100"/>
-              <w:textAlignment w:val="center"/>
-              <w:rPr>
-                <w:rFonts w:ascii="Roboto Condensed" w:eastAsia="Times New Roman" w:hAnsi="Roboto Condensed" w:cs="Calibri"/>
-                <w:kern w:val="0"/>
-                <w:sz w:val="24"/>
-                <w:szCs w:val="24"/>
-                <w14:ligatures w14:val="none"/>
-              </w:rPr>
-            </w:pPr>
-          </w:p>
-        </w:tc>
-      </w:tr>
-      <w:tr>
-        <w:tc>
-          <w:tcPr>
-            <w:tcW w:w="1075" w:type="dxa"/>
-          </w:tcPr>
-          <w:p>
-            <w:pPr>
-              <w:spacing w:after="100"/>
-              <w:textAlignment w:val="center"/>
-              <w:rPr>
-                <w:rFonts w:ascii="Roboto Condensed" w:eastAsia="Times New Roman" w:hAnsi="Roboto Condensed" w:cs="Calibri"/>
-                <w:kern w:val="0"/>
-                <w:sz w:val="24"/>
-                <w:szCs w:val="24"/>
-                <w14:ligatures w14:val="none"/>
-              </w:rPr>
-            </w:pPr>
-          </w:p>
-        </w:tc>
-        <w:tc>
-          <w:tcPr>
-            <w:tcW w:w="1890" w:type="dxa"/>
-          </w:tcPr>
-          <w:p>
-            <w:pPr>
-              <w:spacing w:after="100"/>
-              <w:textAlignment w:val="center"/>
-              <w:rPr>
-                <w:rFonts w:ascii="Roboto Condensed" w:eastAsia="Times New Roman" w:hAnsi="Roboto Condensed" w:cs="Calibri"/>
-                <w:kern w:val="0"/>
-                <w:sz w:val="24"/>
-                <w:szCs w:val="24"/>
-                <w14:ligatures w14:val="none"/>
-              </w:rPr>
-            </w:pPr>
-          </w:p>
-        </w:tc>
-      </w:tr>
-      <w:tr>
-        <w:tc>
-          <w:tcPr>
-            <w:tcW w:w="1075" w:type="dxa"/>
-          </w:tcPr>
-          <w:p>
-            <w:pPr>
-              <w:spacing w:after="100"/>
-              <w:textAlignment w:val="center"/>
-              <w:rPr>
-                <w:rFonts w:ascii="Roboto Condensed" w:eastAsia="Times New Roman" w:hAnsi="Roboto Condensed" w:cs="Calibri"/>
-                <w:kern w:val="0"/>
-                <w:sz w:val="24"/>
-                <w:szCs w:val="24"/>
-                <w14:ligatures w14:val="none"/>
-              </w:rPr>
-            </w:pPr>
-          </w:p>
-        </w:tc>
-        <w:tc>
-          <w:tcPr>
-            <w:tcW w:w="1890" w:type="dxa"/>
-          </w:tcPr>
-          <w:p>
-            <w:pPr>
-              <w:spacing w:after="100"/>
-              <w:textAlignment w:val="center"/>
-              <w:rPr>
-                <w:rFonts w:ascii="Roboto Condensed" w:eastAsia="Times New Roman" w:hAnsi="Roboto Condensed" w:cs="Calibri"/>
-                <w:kern w:val="0"/>
-                <w:sz w:val="24"/>
-                <w:szCs w:val="24"/>
-                <w14:ligatures w14:val="none"/>
-              </w:rPr>
-            </w:pPr>
-          </w:p>
-        </w:tc>
-      </w:tr>
-    </w:tbl>
     <w:p>
       <w:pPr>
         <w:numPr>
@@ -2135,7 +1578,6 @@
           <w:szCs w:val="24"/>
           <w14:ligatures w14:val="none"/>
         </w:rPr>
-        <w:lastRenderedPageBreak/>
         <w:t xml:space="preserve">Calculate heat absorbed by </w:t>
       </w:r>
       <w:r>
@@ -3926,6 +3368,7 @@
           <w:szCs w:val="24"/>
           <w14:ligatures w14:val="none"/>
         </w:rPr>
+        <w:lastRenderedPageBreak/>
         <w:t>R</w:t>
       </w:r>
       <w:r>
@@ -5300,2185 +4743,12 @@
           <w:szCs w:val="24"/>
           <w14:ligatures w14:val="none"/>
         </w:rPr>
-        <w:t>Record temperature as function of time</w:t>
-      </w:r>
-      <w:r>
-        <w:rPr>
-          <w:rFonts w:ascii="Roboto Condensed" w:eastAsia="Times New Roman" w:hAnsi="Roboto Condensed" w:cs="Calibri"/>
-          <w:kern w:val="0"/>
-          <w:sz w:val="24"/>
-          <w:szCs w:val="24"/>
-          <w14:ligatures w14:val="none"/>
-        </w:rPr>
-        <w:t xml:space="preserve"> in </w:t>
-      </w:r>
-      <w:r>
-        <w:rPr>
-          <w:rFonts w:ascii="Roboto Condensed" w:eastAsia="Times New Roman" w:hAnsi="Roboto Condensed" w:cs="Calibri"/>
-          <w:kern w:val="0"/>
-          <w:sz w:val="24"/>
-          <w:szCs w:val="24"/>
-          <w14:ligatures w14:val="none"/>
-        </w:rPr>
-        <w:t>T</w:t>
-      </w:r>
-      <w:r>
-        <w:rPr>
-          <w:rFonts w:ascii="Roboto Condensed" w:eastAsia="Times New Roman" w:hAnsi="Roboto Condensed" w:cs="Calibri"/>
-          <w:kern w:val="0"/>
-          <w:sz w:val="24"/>
-          <w:szCs w:val="24"/>
-          <w14:ligatures w14:val="none"/>
-        </w:rPr>
-        <w:t xml:space="preserve">able </w:t>
-      </w:r>
-      <w:r>
-        <w:rPr>
-          <w:rFonts w:ascii="Roboto Condensed" w:eastAsia="Times New Roman" w:hAnsi="Roboto Condensed" w:cs="Calibri"/>
-          <w:kern w:val="0"/>
-          <w:sz w:val="24"/>
-          <w:szCs w:val="24"/>
-          <w14:ligatures w14:val="none"/>
-        </w:rPr>
-        <w:t xml:space="preserve">2 </w:t>
-      </w:r>
-      <w:r>
-        <w:rPr>
-          <w:rFonts w:ascii="Roboto Condensed" w:eastAsia="Times New Roman" w:hAnsi="Roboto Condensed" w:cs="Calibri"/>
-          <w:kern w:val="0"/>
-          <w:sz w:val="24"/>
-          <w:szCs w:val="24"/>
-          <w14:ligatures w14:val="none"/>
-        </w:rPr>
-        <w:t>on the next page</w:t>
-      </w:r>
-      <w:r>
-        <w:rPr>
-          <w:rFonts w:ascii="Roboto Condensed" w:eastAsia="Times New Roman" w:hAnsi="Roboto Condensed" w:cs="Calibri"/>
-          <w:kern w:val="0"/>
-          <w:sz w:val="24"/>
-          <w:szCs w:val="24"/>
-          <w14:ligatures w14:val="none"/>
-        </w:rPr>
-        <w:t>.</w:t>
+        <w:t>Record the water equilibrium temperature ___________.</w:t>
       </w:r>
     </w:p>
     <w:p>
       <w:pPr>
-        <w:numPr>
-          <w:ilvl w:val="1"/>
-          <w:numId w:val="6"/>
-        </w:numPr>
-        <w:tabs>
-          <w:tab w:val="clear" w:pos="1440"/>
-          <w:tab w:val="num" w:pos="270"/>
-        </w:tabs>
-        <w:spacing w:after="100" w:line="240" w:lineRule="auto"/>
-        <w:ind w:left="0" w:firstLine="0"/>
-        <w:textAlignment w:val="center"/>
-        <w:rPr>
-          <w:rFonts w:ascii="Roboto Condensed" w:eastAsia="Times New Roman" w:hAnsi="Roboto Condensed" w:cs="Calibri"/>
-          <w:kern w:val="0"/>
-          <w:sz w:val="24"/>
-          <w:szCs w:val="24"/>
-          <w14:ligatures w14:val="none"/>
-        </w:rPr>
-      </w:pPr>
-      <w:r>
-        <w:rPr>
-          <w:rFonts w:ascii="Roboto Condensed" w:eastAsia="Times New Roman" w:hAnsi="Roboto Condensed" w:cs="Calibri"/>
-          <w:kern w:val="0"/>
-          <w:sz w:val="24"/>
-          <w:szCs w:val="24"/>
-          <w14:ligatures w14:val="none"/>
-        </w:rPr>
-        <w:t xml:space="preserve">Determine when temperature stabilizes and record </w:t>
-      </w:r>
-      <w:r>
-        <w:rPr>
-          <w:rFonts w:ascii="Roboto Condensed" w:eastAsia="Times New Roman" w:hAnsi="Roboto Condensed" w:cs="Calibri"/>
-          <w:kern w:val="0"/>
-          <w:sz w:val="24"/>
-          <w:szCs w:val="24"/>
-          <w14:ligatures w14:val="none"/>
-        </w:rPr>
-        <w:t xml:space="preserve">the </w:t>
-      </w:r>
-      <w:r>
-        <w:rPr>
-          <w:rFonts w:ascii="Roboto Condensed" w:eastAsia="Times New Roman" w:hAnsi="Roboto Condensed" w:cs="Calibri"/>
-          <w:kern w:val="0"/>
-          <w:sz w:val="24"/>
-          <w:szCs w:val="24"/>
-          <w14:ligatures w14:val="none"/>
-        </w:rPr>
-        <w:t xml:space="preserve">final temperature </w:t>
-      </w:r>
-      <w:r>
-        <w:rPr>
-          <w:rFonts w:ascii="Roboto Condensed" w:eastAsia="Times New Roman" w:hAnsi="Roboto Condensed" w:cs="Calibri"/>
-          <w:kern w:val="0"/>
-          <w:sz w:val="24"/>
-          <w:szCs w:val="24"/>
-          <w14:ligatures w14:val="none"/>
-        </w:rPr>
-        <w:t xml:space="preserve">in </w:t>
-      </w:r>
-      <w:r>
-        <w:rPr>
-          <w:rFonts w:ascii="Roboto Condensed" w:eastAsia="Times New Roman" w:hAnsi="Roboto Condensed" w:cs="Calibri"/>
-          <w:kern w:val="0"/>
-          <w:sz w:val="24"/>
-          <w:szCs w:val="24"/>
-          <w14:ligatures w14:val="none"/>
-        </w:rPr>
-        <w:t>T</w:t>
-      </w:r>
-      <w:r>
-        <w:rPr>
-          <w:rFonts w:ascii="Roboto Condensed" w:eastAsia="Times New Roman" w:hAnsi="Roboto Condensed" w:cs="Calibri"/>
-          <w:kern w:val="0"/>
-          <w:sz w:val="24"/>
-          <w:szCs w:val="24"/>
-          <w14:ligatures w14:val="none"/>
-        </w:rPr>
-        <w:t xml:space="preserve">able </w:t>
-      </w:r>
-      <w:r>
-        <w:rPr>
-          <w:rFonts w:ascii="Roboto Condensed" w:eastAsia="Times New Roman" w:hAnsi="Roboto Condensed" w:cs="Calibri"/>
-          <w:kern w:val="0"/>
-          <w:sz w:val="24"/>
-          <w:szCs w:val="24"/>
-          <w14:ligatures w14:val="none"/>
-        </w:rPr>
-        <w:t>1</w:t>
-      </w:r>
-      <w:r>
-        <w:rPr>
-          <w:rFonts w:ascii="Roboto Condensed" w:eastAsia="Times New Roman" w:hAnsi="Roboto Condensed" w:cs="Calibri"/>
-          <w:kern w:val="0"/>
-          <w:sz w:val="24"/>
-          <w:szCs w:val="24"/>
-          <w14:ligatures w14:val="none"/>
-        </w:rPr>
-        <w:t>.</w:t>
-      </w:r>
-    </w:p>
-    <w:p>
-      <w:pPr>
-        <w:rPr>
-          <w:rFonts w:ascii="Roboto Condensed" w:eastAsia="Times New Roman" w:hAnsi="Roboto Condensed" w:cs="Calibri"/>
-          <w:kern w:val="0"/>
-          <w:sz w:val="24"/>
-          <w:szCs w:val="24"/>
-          <w14:ligatures w14:val="none"/>
-        </w:rPr>
-      </w:pPr>
-      <w:r>
-        <w:rPr>
-          <w:rFonts w:ascii="Roboto Condensed" w:eastAsia="Times New Roman" w:hAnsi="Roboto Condensed" w:cs="Calibri"/>
-          <w:kern w:val="0"/>
-          <w:sz w:val="24"/>
-          <w:szCs w:val="24"/>
-          <w14:ligatures w14:val="none"/>
-        </w:rPr>
-        <w:br w:type="page"/>
-      </w:r>
-    </w:p>
-    <w:tbl>
-      <w:tblPr>
-        <w:tblStyle w:val="TableGrid"/>
-        <w:tblW w:w="0" w:type="auto"/>
-        <w:tblInd w:w="-113" w:type="dxa"/>
-        <w:tblLayout w:type="fixed"/>
-        <w:tblLook w:val="04A0" w:firstRow="1" w:lastRow="0" w:firstColumn="1" w:lastColumn="0" w:noHBand="0" w:noVBand="1"/>
-      </w:tblPr>
-      <w:tblGrid>
-        <w:gridCol w:w="1008"/>
-        <w:gridCol w:w="1230"/>
-        <w:gridCol w:w="1020"/>
-        <w:gridCol w:w="1232"/>
-        <w:gridCol w:w="1018"/>
-        <w:gridCol w:w="1260"/>
-        <w:gridCol w:w="1080"/>
-        <w:gridCol w:w="1260"/>
-      </w:tblGrid>
-      <w:tr>
-        <w:tc>
-          <w:tcPr>
-            <w:tcW w:w="2238" w:type="dxa"/>
-            <w:gridSpan w:val="2"/>
-          </w:tcPr>
-          <w:p>
-            <w:pPr>
-              <w:jc w:val="center"/>
-              <w:textAlignment w:val="center"/>
-              <w:rPr>
-                <w:rFonts w:ascii="Roboto Condensed" w:eastAsia="Times New Roman" w:hAnsi="Roboto Condensed" w:cs="Calibri"/>
-                <w:kern w:val="0"/>
-                <w:sz w:val="24"/>
-                <w:szCs w:val="24"/>
-                <w14:ligatures w14:val="none"/>
-              </w:rPr>
-            </w:pPr>
-            <w:r>
-              <w:rPr>
-                <w:rFonts w:ascii="Roboto Condensed" w:eastAsia="Times New Roman" w:hAnsi="Roboto Condensed" w:cs="Calibri"/>
-                <w:kern w:val="0"/>
-                <w:sz w:val="24"/>
-                <w:szCs w:val="24"/>
-                <w14:ligatures w14:val="none"/>
-              </w:rPr>
-              <w:lastRenderedPageBreak/>
-              <w:t>Exp 1</w:t>
-            </w:r>
-          </w:p>
-        </w:tc>
-        <w:tc>
-          <w:tcPr>
-            <w:tcW w:w="2252" w:type="dxa"/>
-            <w:gridSpan w:val="2"/>
-          </w:tcPr>
-          <w:p>
-            <w:pPr>
-              <w:jc w:val="center"/>
-              <w:textAlignment w:val="center"/>
-              <w:rPr>
-                <w:rFonts w:ascii="Roboto Condensed" w:eastAsia="Times New Roman" w:hAnsi="Roboto Condensed" w:cs="Calibri"/>
-                <w:kern w:val="0"/>
-                <w:sz w:val="24"/>
-                <w:szCs w:val="24"/>
-                <w14:ligatures w14:val="none"/>
-              </w:rPr>
-            </w:pPr>
-            <w:r>
-              <w:rPr>
-                <w:rFonts w:ascii="Roboto Condensed" w:eastAsia="Times New Roman" w:hAnsi="Roboto Condensed" w:cs="Calibri"/>
-                <w:kern w:val="0"/>
-                <w:sz w:val="24"/>
-                <w:szCs w:val="24"/>
-                <w14:ligatures w14:val="none"/>
-              </w:rPr>
-              <w:t>Exp 2</w:t>
-            </w:r>
-          </w:p>
-        </w:tc>
-        <w:tc>
-          <w:tcPr>
-            <w:tcW w:w="2278" w:type="dxa"/>
-            <w:gridSpan w:val="2"/>
-          </w:tcPr>
-          <w:p>
-            <w:pPr>
-              <w:jc w:val="center"/>
-              <w:textAlignment w:val="center"/>
-              <w:rPr>
-                <w:rFonts w:ascii="Roboto Condensed" w:eastAsia="Times New Roman" w:hAnsi="Roboto Condensed" w:cs="Calibri"/>
-                <w:kern w:val="0"/>
-                <w:sz w:val="24"/>
-                <w:szCs w:val="24"/>
-                <w14:ligatures w14:val="none"/>
-              </w:rPr>
-            </w:pPr>
-            <w:r>
-              <w:rPr>
-                <w:rFonts w:ascii="Roboto Condensed" w:eastAsia="Times New Roman" w:hAnsi="Roboto Condensed" w:cs="Calibri"/>
-                <w:kern w:val="0"/>
-                <w:sz w:val="24"/>
-                <w:szCs w:val="24"/>
-                <w14:ligatures w14:val="none"/>
-              </w:rPr>
-              <w:t>Exp 3</w:t>
-            </w:r>
-          </w:p>
-        </w:tc>
-        <w:tc>
-          <w:tcPr>
-            <w:tcW w:w="2340" w:type="dxa"/>
-            <w:gridSpan w:val="2"/>
-          </w:tcPr>
-          <w:p>
-            <w:pPr>
-              <w:jc w:val="center"/>
-              <w:textAlignment w:val="center"/>
-              <w:rPr>
-                <w:rFonts w:ascii="Roboto Condensed" w:eastAsia="Times New Roman" w:hAnsi="Roboto Condensed" w:cs="Calibri"/>
-                <w:kern w:val="0"/>
-                <w:sz w:val="24"/>
-                <w:szCs w:val="24"/>
-                <w14:ligatures w14:val="none"/>
-              </w:rPr>
-            </w:pPr>
-            <w:r>
-              <w:rPr>
-                <w:rFonts w:ascii="Roboto Condensed" w:eastAsia="Times New Roman" w:hAnsi="Roboto Condensed" w:cs="Calibri"/>
-                <w:kern w:val="0"/>
-                <w:sz w:val="24"/>
-                <w:szCs w:val="24"/>
-                <w14:ligatures w14:val="none"/>
-              </w:rPr>
-              <w:t>Exp 4</w:t>
-            </w:r>
-          </w:p>
-        </w:tc>
-      </w:tr>
-      <w:tr>
-        <w:tc>
-          <w:tcPr>
-            <w:tcW w:w="1008" w:type="dxa"/>
-          </w:tcPr>
-          <w:p>
-            <w:pPr>
-              <w:textAlignment w:val="center"/>
-              <w:rPr>
-                <w:rFonts w:ascii="Roboto Condensed" w:eastAsia="Times New Roman" w:hAnsi="Roboto Condensed" w:cs="Calibri"/>
-                <w:kern w:val="0"/>
-                <w:sz w:val="24"/>
-                <w:szCs w:val="24"/>
-                <w14:ligatures w14:val="none"/>
-              </w:rPr>
-            </w:pPr>
-            <w:r>
-              <w:rPr>
-                <w:rFonts w:ascii="Roboto Condensed" w:eastAsia="Times New Roman" w:hAnsi="Roboto Condensed" w:cs="Calibri"/>
-                <w:kern w:val="0"/>
-                <w:sz w:val="24"/>
-                <w:szCs w:val="24"/>
-                <w14:ligatures w14:val="none"/>
-              </w:rPr>
-              <w:t>Time (s)</w:t>
-            </w:r>
-          </w:p>
-        </w:tc>
-        <w:tc>
-          <w:tcPr>
-            <w:tcW w:w="1230" w:type="dxa"/>
-          </w:tcPr>
-          <w:p>
-            <w:pPr>
-              <w:textAlignment w:val="center"/>
-              <w:rPr>
-                <w:rFonts w:ascii="Roboto Condensed" w:eastAsia="Times New Roman" w:hAnsi="Roboto Condensed" w:cs="Calibri"/>
-                <w:kern w:val="0"/>
-                <w:sz w:val="24"/>
-                <w:szCs w:val="24"/>
-                <w14:ligatures w14:val="none"/>
-              </w:rPr>
-            </w:pPr>
-            <w:r>
-              <w:rPr>
-                <w:rFonts w:ascii="Roboto Condensed" w:eastAsia="Times New Roman" w:hAnsi="Roboto Condensed" w:cs="Calibri"/>
-                <w:kern w:val="0"/>
-                <w:sz w:val="24"/>
-                <w:szCs w:val="24"/>
-                <w14:ligatures w14:val="none"/>
-              </w:rPr>
-              <w:t>Temp (</w:t>
-            </w:r>
-            <w:r>
-              <w:rPr>
-                <w:rFonts w:ascii="Roboto Condensed" w:eastAsia="Times New Roman" w:hAnsi="Roboto Condensed" w:cs="Calibri"/>
-                <w:kern w:val="0"/>
-                <w:sz w:val="24"/>
-                <w:szCs w:val="24"/>
-                <w:vertAlign w:val="superscript"/>
-                <w14:ligatures w14:val="none"/>
-              </w:rPr>
-              <w:t>o</w:t>
-            </w:r>
-            <w:r>
-              <w:rPr>
-                <w:rFonts w:ascii="Roboto Condensed" w:eastAsia="Times New Roman" w:hAnsi="Roboto Condensed" w:cs="Calibri"/>
-                <w:kern w:val="0"/>
-                <w:sz w:val="24"/>
-                <w:szCs w:val="24"/>
-                <w14:ligatures w14:val="none"/>
-              </w:rPr>
-              <w:t>C)</w:t>
-            </w:r>
-          </w:p>
-        </w:tc>
-        <w:tc>
-          <w:tcPr>
-            <w:tcW w:w="1020" w:type="dxa"/>
-          </w:tcPr>
-          <w:p>
-            <w:pPr>
-              <w:textAlignment w:val="center"/>
-              <w:rPr>
-                <w:rFonts w:ascii="Roboto Condensed" w:eastAsia="Times New Roman" w:hAnsi="Roboto Condensed" w:cs="Calibri"/>
-                <w:kern w:val="0"/>
-                <w:sz w:val="24"/>
-                <w:szCs w:val="24"/>
-                <w14:ligatures w14:val="none"/>
-              </w:rPr>
-            </w:pPr>
-            <w:r>
-              <w:rPr>
-                <w:rFonts w:ascii="Roboto Condensed" w:eastAsia="Times New Roman" w:hAnsi="Roboto Condensed" w:cs="Calibri"/>
-                <w:kern w:val="0"/>
-                <w:sz w:val="24"/>
-                <w:szCs w:val="24"/>
-                <w14:ligatures w14:val="none"/>
-              </w:rPr>
-              <w:t>Time (s)</w:t>
-            </w:r>
-          </w:p>
-        </w:tc>
-        <w:tc>
-          <w:tcPr>
-            <w:tcW w:w="1232" w:type="dxa"/>
-          </w:tcPr>
-          <w:p>
-            <w:pPr>
-              <w:textAlignment w:val="center"/>
-              <w:rPr>
-                <w:rFonts w:ascii="Roboto Condensed" w:eastAsia="Times New Roman" w:hAnsi="Roboto Condensed" w:cs="Calibri"/>
-                <w:kern w:val="0"/>
-                <w:sz w:val="24"/>
-                <w:szCs w:val="24"/>
-                <w14:ligatures w14:val="none"/>
-              </w:rPr>
-            </w:pPr>
-            <w:r>
-              <w:rPr>
-                <w:rFonts w:ascii="Roboto Condensed" w:eastAsia="Times New Roman" w:hAnsi="Roboto Condensed" w:cs="Calibri"/>
-                <w:kern w:val="0"/>
-                <w:sz w:val="24"/>
-                <w:szCs w:val="24"/>
-                <w14:ligatures w14:val="none"/>
-              </w:rPr>
-              <w:t>Temp (</w:t>
-            </w:r>
-            <w:r>
-              <w:rPr>
-                <w:rFonts w:ascii="Roboto Condensed" w:eastAsia="Times New Roman" w:hAnsi="Roboto Condensed" w:cs="Calibri"/>
-                <w:kern w:val="0"/>
-                <w:sz w:val="24"/>
-                <w:szCs w:val="24"/>
-                <w:vertAlign w:val="superscript"/>
-                <w14:ligatures w14:val="none"/>
-              </w:rPr>
-              <w:t>o</w:t>
-            </w:r>
-            <w:r>
-              <w:rPr>
-                <w:rFonts w:ascii="Roboto Condensed" w:eastAsia="Times New Roman" w:hAnsi="Roboto Condensed" w:cs="Calibri"/>
-                <w:kern w:val="0"/>
-                <w:sz w:val="24"/>
-                <w:szCs w:val="24"/>
-                <w14:ligatures w14:val="none"/>
-              </w:rPr>
-              <w:t>C)</w:t>
-            </w:r>
-          </w:p>
-        </w:tc>
-        <w:tc>
-          <w:tcPr>
-            <w:tcW w:w="1018" w:type="dxa"/>
-          </w:tcPr>
-          <w:p>
-            <w:pPr>
-              <w:textAlignment w:val="center"/>
-              <w:rPr>
-                <w:rFonts w:ascii="Roboto Condensed" w:eastAsia="Times New Roman" w:hAnsi="Roboto Condensed" w:cs="Calibri"/>
-                <w:kern w:val="0"/>
-                <w:sz w:val="24"/>
-                <w:szCs w:val="24"/>
-                <w14:ligatures w14:val="none"/>
-              </w:rPr>
-            </w:pPr>
-            <w:r>
-              <w:rPr>
-                <w:rFonts w:ascii="Roboto Condensed" w:eastAsia="Times New Roman" w:hAnsi="Roboto Condensed" w:cs="Calibri"/>
-                <w:kern w:val="0"/>
-                <w:sz w:val="24"/>
-                <w:szCs w:val="24"/>
-                <w14:ligatures w14:val="none"/>
-              </w:rPr>
-              <w:t>Time (s)</w:t>
-            </w:r>
-          </w:p>
-        </w:tc>
-        <w:tc>
-          <w:tcPr>
-            <w:tcW w:w="1260" w:type="dxa"/>
-          </w:tcPr>
-          <w:p>
-            <w:pPr>
-              <w:textAlignment w:val="center"/>
-              <w:rPr>
-                <w:rFonts w:ascii="Roboto Condensed" w:eastAsia="Times New Roman" w:hAnsi="Roboto Condensed" w:cs="Calibri"/>
-                <w:kern w:val="0"/>
-                <w:sz w:val="24"/>
-                <w:szCs w:val="24"/>
-                <w14:ligatures w14:val="none"/>
-              </w:rPr>
-            </w:pPr>
-            <w:r>
-              <w:rPr>
-                <w:rFonts w:ascii="Roboto Condensed" w:eastAsia="Times New Roman" w:hAnsi="Roboto Condensed" w:cs="Calibri"/>
-                <w:kern w:val="0"/>
-                <w:sz w:val="24"/>
-                <w:szCs w:val="24"/>
-                <w14:ligatures w14:val="none"/>
-              </w:rPr>
-              <w:t>Temp (</w:t>
-            </w:r>
-            <w:r>
-              <w:rPr>
-                <w:rFonts w:ascii="Roboto Condensed" w:eastAsia="Times New Roman" w:hAnsi="Roboto Condensed" w:cs="Calibri"/>
-                <w:kern w:val="0"/>
-                <w:sz w:val="24"/>
-                <w:szCs w:val="24"/>
-                <w:vertAlign w:val="superscript"/>
-                <w14:ligatures w14:val="none"/>
-              </w:rPr>
-              <w:t>o</w:t>
-            </w:r>
-            <w:r>
-              <w:rPr>
-                <w:rFonts w:ascii="Roboto Condensed" w:eastAsia="Times New Roman" w:hAnsi="Roboto Condensed" w:cs="Calibri"/>
-                <w:kern w:val="0"/>
-                <w:sz w:val="24"/>
-                <w:szCs w:val="24"/>
-                <w14:ligatures w14:val="none"/>
-              </w:rPr>
-              <w:t>C)</w:t>
-            </w:r>
-          </w:p>
-        </w:tc>
-        <w:tc>
-          <w:tcPr>
-            <w:tcW w:w="1080" w:type="dxa"/>
-          </w:tcPr>
-          <w:p>
-            <w:pPr>
-              <w:textAlignment w:val="center"/>
-              <w:rPr>
-                <w:rFonts w:ascii="Roboto Condensed" w:eastAsia="Times New Roman" w:hAnsi="Roboto Condensed" w:cs="Calibri"/>
-                <w:kern w:val="0"/>
-                <w:sz w:val="24"/>
-                <w:szCs w:val="24"/>
-                <w14:ligatures w14:val="none"/>
-              </w:rPr>
-            </w:pPr>
-            <w:r>
-              <w:rPr>
-                <w:rFonts w:ascii="Roboto Condensed" w:eastAsia="Times New Roman" w:hAnsi="Roboto Condensed" w:cs="Calibri"/>
-                <w:kern w:val="0"/>
-                <w:sz w:val="24"/>
-                <w:szCs w:val="24"/>
-                <w14:ligatures w14:val="none"/>
-              </w:rPr>
-              <w:t>Time (s)</w:t>
-            </w:r>
-          </w:p>
-        </w:tc>
-        <w:tc>
-          <w:tcPr>
-            <w:tcW w:w="1260" w:type="dxa"/>
-          </w:tcPr>
-          <w:p>
-            <w:pPr>
-              <w:textAlignment w:val="center"/>
-              <w:rPr>
-                <w:rFonts w:ascii="Roboto Condensed" w:eastAsia="Times New Roman" w:hAnsi="Roboto Condensed" w:cs="Calibri"/>
-                <w:kern w:val="0"/>
-                <w:sz w:val="24"/>
-                <w:szCs w:val="24"/>
-                <w14:ligatures w14:val="none"/>
-              </w:rPr>
-            </w:pPr>
-            <w:r>
-              <w:rPr>
-                <w:rFonts w:ascii="Roboto Condensed" w:eastAsia="Times New Roman" w:hAnsi="Roboto Condensed" w:cs="Calibri"/>
-                <w:kern w:val="0"/>
-                <w:sz w:val="24"/>
-                <w:szCs w:val="24"/>
-                <w14:ligatures w14:val="none"/>
-              </w:rPr>
-              <w:t>Temp (</w:t>
-            </w:r>
-            <w:r>
-              <w:rPr>
-                <w:rFonts w:ascii="Roboto Condensed" w:eastAsia="Times New Roman" w:hAnsi="Roboto Condensed" w:cs="Calibri"/>
-                <w:kern w:val="0"/>
-                <w:sz w:val="24"/>
-                <w:szCs w:val="24"/>
-                <w:vertAlign w:val="superscript"/>
-                <w14:ligatures w14:val="none"/>
-              </w:rPr>
-              <w:t>o</w:t>
-            </w:r>
-            <w:r>
-              <w:rPr>
-                <w:rFonts w:ascii="Roboto Condensed" w:eastAsia="Times New Roman" w:hAnsi="Roboto Condensed" w:cs="Calibri"/>
-                <w:kern w:val="0"/>
-                <w:sz w:val="24"/>
-                <w:szCs w:val="24"/>
-                <w14:ligatures w14:val="none"/>
-              </w:rPr>
-              <w:t>C)</w:t>
-            </w:r>
-          </w:p>
-        </w:tc>
-      </w:tr>
-      <w:tr>
-        <w:tc>
-          <w:tcPr>
-            <w:tcW w:w="1008" w:type="dxa"/>
-          </w:tcPr>
-          <w:p>
-            <w:pPr>
-              <w:textAlignment w:val="center"/>
-              <w:rPr>
-                <w:rFonts w:ascii="Roboto Condensed" w:eastAsia="Times New Roman" w:hAnsi="Roboto Condensed" w:cs="Calibri"/>
-                <w:kern w:val="0"/>
-                <w:sz w:val="24"/>
-                <w:szCs w:val="24"/>
-                <w14:ligatures w14:val="none"/>
-              </w:rPr>
-            </w:pPr>
-            <w:r>
-              <w:rPr>
-                <w:rFonts w:ascii="Roboto Condensed" w:eastAsia="Times New Roman" w:hAnsi="Roboto Condensed" w:cs="Calibri"/>
-                <w:kern w:val="0"/>
-                <w:sz w:val="24"/>
-                <w:szCs w:val="24"/>
-                <w14:ligatures w14:val="none"/>
-              </w:rPr>
-              <w:t xml:space="preserve">  </w:t>
-            </w:r>
-          </w:p>
-        </w:tc>
-        <w:tc>
-          <w:tcPr>
-            <w:tcW w:w="1230" w:type="dxa"/>
-          </w:tcPr>
-          <w:p>
-            <w:pPr>
-              <w:textAlignment w:val="center"/>
-              <w:rPr>
-                <w:rFonts w:ascii="Roboto Condensed" w:eastAsia="Times New Roman" w:hAnsi="Roboto Condensed" w:cs="Calibri"/>
-                <w:kern w:val="0"/>
-                <w:sz w:val="24"/>
-                <w:szCs w:val="24"/>
-                <w14:ligatures w14:val="none"/>
-              </w:rPr>
-            </w:pPr>
-          </w:p>
-        </w:tc>
-        <w:tc>
-          <w:tcPr>
-            <w:tcW w:w="1020" w:type="dxa"/>
-          </w:tcPr>
-          <w:p>
-            <w:pPr>
-              <w:textAlignment w:val="center"/>
-              <w:rPr>
-                <w:rFonts w:ascii="Roboto Condensed" w:eastAsia="Times New Roman" w:hAnsi="Roboto Condensed" w:cs="Calibri"/>
-                <w:kern w:val="0"/>
-                <w:sz w:val="24"/>
-                <w:szCs w:val="24"/>
-                <w14:ligatures w14:val="none"/>
-              </w:rPr>
-            </w:pPr>
-          </w:p>
-        </w:tc>
-        <w:tc>
-          <w:tcPr>
-            <w:tcW w:w="1232" w:type="dxa"/>
-          </w:tcPr>
-          <w:p>
-            <w:pPr>
-              <w:textAlignment w:val="center"/>
-              <w:rPr>
-                <w:rFonts w:ascii="Roboto Condensed" w:eastAsia="Times New Roman" w:hAnsi="Roboto Condensed" w:cs="Calibri"/>
-                <w:kern w:val="0"/>
-                <w:sz w:val="24"/>
-                <w:szCs w:val="24"/>
-                <w14:ligatures w14:val="none"/>
-              </w:rPr>
-            </w:pPr>
-          </w:p>
-        </w:tc>
-        <w:tc>
-          <w:tcPr>
-            <w:tcW w:w="1018" w:type="dxa"/>
-          </w:tcPr>
-          <w:p>
-            <w:pPr>
-              <w:textAlignment w:val="center"/>
-              <w:rPr>
-                <w:rFonts w:ascii="Roboto Condensed" w:eastAsia="Times New Roman" w:hAnsi="Roboto Condensed" w:cs="Calibri"/>
-                <w:kern w:val="0"/>
-                <w:sz w:val="24"/>
-                <w:szCs w:val="24"/>
-                <w14:ligatures w14:val="none"/>
-              </w:rPr>
-            </w:pPr>
-          </w:p>
-        </w:tc>
-        <w:tc>
-          <w:tcPr>
-            <w:tcW w:w="1260" w:type="dxa"/>
-          </w:tcPr>
-          <w:p>
-            <w:pPr>
-              <w:textAlignment w:val="center"/>
-              <w:rPr>
-                <w:rFonts w:ascii="Roboto Condensed" w:eastAsia="Times New Roman" w:hAnsi="Roboto Condensed" w:cs="Calibri"/>
-                <w:kern w:val="0"/>
-                <w:sz w:val="24"/>
-                <w:szCs w:val="24"/>
-                <w14:ligatures w14:val="none"/>
-              </w:rPr>
-            </w:pPr>
-          </w:p>
-        </w:tc>
-        <w:tc>
-          <w:tcPr>
-            <w:tcW w:w="1080" w:type="dxa"/>
-          </w:tcPr>
-          <w:p>
-            <w:pPr>
-              <w:textAlignment w:val="center"/>
-              <w:rPr>
-                <w:rFonts w:ascii="Roboto Condensed" w:eastAsia="Times New Roman" w:hAnsi="Roboto Condensed" w:cs="Calibri"/>
-                <w:kern w:val="0"/>
-                <w:sz w:val="24"/>
-                <w:szCs w:val="24"/>
-                <w14:ligatures w14:val="none"/>
-              </w:rPr>
-            </w:pPr>
-          </w:p>
-        </w:tc>
-        <w:tc>
-          <w:tcPr>
-            <w:tcW w:w="1260" w:type="dxa"/>
-          </w:tcPr>
-          <w:p>
-            <w:pPr>
-              <w:textAlignment w:val="center"/>
-              <w:rPr>
-                <w:rFonts w:ascii="Roboto Condensed" w:eastAsia="Times New Roman" w:hAnsi="Roboto Condensed" w:cs="Calibri"/>
-                <w:kern w:val="0"/>
-                <w:sz w:val="24"/>
-                <w:szCs w:val="24"/>
-                <w14:ligatures w14:val="none"/>
-              </w:rPr>
-            </w:pPr>
-          </w:p>
-        </w:tc>
-      </w:tr>
-      <w:tr>
-        <w:tc>
-          <w:tcPr>
-            <w:tcW w:w="1008" w:type="dxa"/>
-          </w:tcPr>
-          <w:p>
-            <w:pPr>
-              <w:textAlignment w:val="center"/>
-              <w:rPr>
-                <w:rFonts w:ascii="Roboto Condensed" w:eastAsia="Times New Roman" w:hAnsi="Roboto Condensed" w:cs="Calibri"/>
-                <w:kern w:val="0"/>
-                <w:sz w:val="24"/>
-                <w:szCs w:val="24"/>
-                <w14:ligatures w14:val="none"/>
-              </w:rPr>
-            </w:pPr>
-          </w:p>
-        </w:tc>
-        <w:tc>
-          <w:tcPr>
-            <w:tcW w:w="1230" w:type="dxa"/>
-          </w:tcPr>
-          <w:p>
-            <w:pPr>
-              <w:textAlignment w:val="center"/>
-              <w:rPr>
-                <w:rFonts w:ascii="Roboto Condensed" w:eastAsia="Times New Roman" w:hAnsi="Roboto Condensed" w:cs="Calibri"/>
-                <w:kern w:val="0"/>
-                <w:sz w:val="24"/>
-                <w:szCs w:val="24"/>
-                <w14:ligatures w14:val="none"/>
-              </w:rPr>
-            </w:pPr>
-          </w:p>
-        </w:tc>
-        <w:tc>
-          <w:tcPr>
-            <w:tcW w:w="1020" w:type="dxa"/>
-          </w:tcPr>
-          <w:p>
-            <w:pPr>
-              <w:textAlignment w:val="center"/>
-              <w:rPr>
-                <w:rFonts w:ascii="Roboto Condensed" w:eastAsia="Times New Roman" w:hAnsi="Roboto Condensed" w:cs="Calibri"/>
-                <w:kern w:val="0"/>
-                <w:sz w:val="24"/>
-                <w:szCs w:val="24"/>
-                <w14:ligatures w14:val="none"/>
-              </w:rPr>
-            </w:pPr>
-          </w:p>
-        </w:tc>
-        <w:tc>
-          <w:tcPr>
-            <w:tcW w:w="1232" w:type="dxa"/>
-          </w:tcPr>
-          <w:p>
-            <w:pPr>
-              <w:textAlignment w:val="center"/>
-              <w:rPr>
-                <w:rFonts w:ascii="Roboto Condensed" w:eastAsia="Times New Roman" w:hAnsi="Roboto Condensed" w:cs="Calibri"/>
-                <w:kern w:val="0"/>
-                <w:sz w:val="24"/>
-                <w:szCs w:val="24"/>
-                <w14:ligatures w14:val="none"/>
-              </w:rPr>
-            </w:pPr>
-          </w:p>
-        </w:tc>
-        <w:tc>
-          <w:tcPr>
-            <w:tcW w:w="1018" w:type="dxa"/>
-          </w:tcPr>
-          <w:p>
-            <w:pPr>
-              <w:textAlignment w:val="center"/>
-              <w:rPr>
-                <w:rFonts w:ascii="Roboto Condensed" w:eastAsia="Times New Roman" w:hAnsi="Roboto Condensed" w:cs="Calibri"/>
-                <w:kern w:val="0"/>
-                <w:sz w:val="24"/>
-                <w:szCs w:val="24"/>
-                <w14:ligatures w14:val="none"/>
-              </w:rPr>
-            </w:pPr>
-          </w:p>
-        </w:tc>
-        <w:tc>
-          <w:tcPr>
-            <w:tcW w:w="1260" w:type="dxa"/>
-          </w:tcPr>
-          <w:p>
-            <w:pPr>
-              <w:textAlignment w:val="center"/>
-              <w:rPr>
-                <w:rFonts w:ascii="Roboto Condensed" w:eastAsia="Times New Roman" w:hAnsi="Roboto Condensed" w:cs="Calibri"/>
-                <w:kern w:val="0"/>
-                <w:sz w:val="24"/>
-                <w:szCs w:val="24"/>
-                <w14:ligatures w14:val="none"/>
-              </w:rPr>
-            </w:pPr>
-          </w:p>
-        </w:tc>
-        <w:tc>
-          <w:tcPr>
-            <w:tcW w:w="1080" w:type="dxa"/>
-          </w:tcPr>
-          <w:p>
-            <w:pPr>
-              <w:textAlignment w:val="center"/>
-              <w:rPr>
-                <w:rFonts w:ascii="Roboto Condensed" w:eastAsia="Times New Roman" w:hAnsi="Roboto Condensed" w:cs="Calibri"/>
-                <w:kern w:val="0"/>
-                <w:sz w:val="24"/>
-                <w:szCs w:val="24"/>
-                <w14:ligatures w14:val="none"/>
-              </w:rPr>
-            </w:pPr>
-          </w:p>
-        </w:tc>
-        <w:tc>
-          <w:tcPr>
-            <w:tcW w:w="1260" w:type="dxa"/>
-          </w:tcPr>
-          <w:p>
-            <w:pPr>
-              <w:textAlignment w:val="center"/>
-              <w:rPr>
-                <w:rFonts w:ascii="Roboto Condensed" w:eastAsia="Times New Roman" w:hAnsi="Roboto Condensed" w:cs="Calibri"/>
-                <w:kern w:val="0"/>
-                <w:sz w:val="24"/>
-                <w:szCs w:val="24"/>
-                <w14:ligatures w14:val="none"/>
-              </w:rPr>
-            </w:pPr>
-          </w:p>
-        </w:tc>
-      </w:tr>
-      <w:tr>
-        <w:tc>
-          <w:tcPr>
-            <w:tcW w:w="1008" w:type="dxa"/>
-          </w:tcPr>
-          <w:p>
-            <w:pPr>
-              <w:textAlignment w:val="center"/>
-              <w:rPr>
-                <w:rFonts w:ascii="Roboto Condensed" w:eastAsia="Times New Roman" w:hAnsi="Roboto Condensed" w:cs="Calibri"/>
-                <w:kern w:val="0"/>
-                <w:sz w:val="24"/>
-                <w:szCs w:val="24"/>
-                <w14:ligatures w14:val="none"/>
-              </w:rPr>
-            </w:pPr>
-          </w:p>
-        </w:tc>
-        <w:tc>
-          <w:tcPr>
-            <w:tcW w:w="1230" w:type="dxa"/>
-          </w:tcPr>
-          <w:p>
-            <w:pPr>
-              <w:textAlignment w:val="center"/>
-              <w:rPr>
-                <w:rFonts w:ascii="Roboto Condensed" w:eastAsia="Times New Roman" w:hAnsi="Roboto Condensed" w:cs="Calibri"/>
-                <w:kern w:val="0"/>
-                <w:sz w:val="24"/>
-                <w:szCs w:val="24"/>
-                <w14:ligatures w14:val="none"/>
-              </w:rPr>
-            </w:pPr>
-          </w:p>
-        </w:tc>
-        <w:tc>
-          <w:tcPr>
-            <w:tcW w:w="1020" w:type="dxa"/>
-          </w:tcPr>
-          <w:p>
-            <w:pPr>
-              <w:textAlignment w:val="center"/>
-              <w:rPr>
-                <w:rFonts w:ascii="Roboto Condensed" w:eastAsia="Times New Roman" w:hAnsi="Roboto Condensed" w:cs="Calibri"/>
-                <w:kern w:val="0"/>
-                <w:sz w:val="24"/>
-                <w:szCs w:val="24"/>
-                <w14:ligatures w14:val="none"/>
-              </w:rPr>
-            </w:pPr>
-          </w:p>
-        </w:tc>
-        <w:tc>
-          <w:tcPr>
-            <w:tcW w:w="1232" w:type="dxa"/>
-          </w:tcPr>
-          <w:p>
-            <w:pPr>
-              <w:textAlignment w:val="center"/>
-              <w:rPr>
-                <w:rFonts w:ascii="Roboto Condensed" w:eastAsia="Times New Roman" w:hAnsi="Roboto Condensed" w:cs="Calibri"/>
-                <w:kern w:val="0"/>
-                <w:sz w:val="24"/>
-                <w:szCs w:val="24"/>
-                <w14:ligatures w14:val="none"/>
-              </w:rPr>
-            </w:pPr>
-          </w:p>
-        </w:tc>
-        <w:tc>
-          <w:tcPr>
-            <w:tcW w:w="1018" w:type="dxa"/>
-          </w:tcPr>
-          <w:p>
-            <w:pPr>
-              <w:textAlignment w:val="center"/>
-              <w:rPr>
-                <w:rFonts w:ascii="Roboto Condensed" w:eastAsia="Times New Roman" w:hAnsi="Roboto Condensed" w:cs="Calibri"/>
-                <w:kern w:val="0"/>
-                <w:sz w:val="24"/>
-                <w:szCs w:val="24"/>
-                <w14:ligatures w14:val="none"/>
-              </w:rPr>
-            </w:pPr>
-          </w:p>
-        </w:tc>
-        <w:tc>
-          <w:tcPr>
-            <w:tcW w:w="1260" w:type="dxa"/>
-          </w:tcPr>
-          <w:p>
-            <w:pPr>
-              <w:textAlignment w:val="center"/>
-              <w:rPr>
-                <w:rFonts w:ascii="Roboto Condensed" w:eastAsia="Times New Roman" w:hAnsi="Roboto Condensed" w:cs="Calibri"/>
-                <w:kern w:val="0"/>
-                <w:sz w:val="24"/>
-                <w:szCs w:val="24"/>
-                <w14:ligatures w14:val="none"/>
-              </w:rPr>
-            </w:pPr>
-          </w:p>
-        </w:tc>
-        <w:tc>
-          <w:tcPr>
-            <w:tcW w:w="1080" w:type="dxa"/>
-          </w:tcPr>
-          <w:p>
-            <w:pPr>
-              <w:textAlignment w:val="center"/>
-              <w:rPr>
-                <w:rFonts w:ascii="Roboto Condensed" w:eastAsia="Times New Roman" w:hAnsi="Roboto Condensed" w:cs="Calibri"/>
-                <w:kern w:val="0"/>
-                <w:sz w:val="24"/>
-                <w:szCs w:val="24"/>
-                <w14:ligatures w14:val="none"/>
-              </w:rPr>
-            </w:pPr>
-          </w:p>
-        </w:tc>
-        <w:tc>
-          <w:tcPr>
-            <w:tcW w:w="1260" w:type="dxa"/>
-          </w:tcPr>
-          <w:p>
-            <w:pPr>
-              <w:textAlignment w:val="center"/>
-              <w:rPr>
-                <w:rFonts w:ascii="Roboto Condensed" w:eastAsia="Times New Roman" w:hAnsi="Roboto Condensed" w:cs="Calibri"/>
-                <w:kern w:val="0"/>
-                <w:sz w:val="24"/>
-                <w:szCs w:val="24"/>
-                <w14:ligatures w14:val="none"/>
-              </w:rPr>
-            </w:pPr>
-          </w:p>
-        </w:tc>
-      </w:tr>
-      <w:tr>
-        <w:tc>
-          <w:tcPr>
-            <w:tcW w:w="1008" w:type="dxa"/>
-          </w:tcPr>
-          <w:p>
-            <w:pPr>
-              <w:textAlignment w:val="center"/>
-              <w:rPr>
-                <w:rFonts w:ascii="Roboto Condensed" w:eastAsia="Times New Roman" w:hAnsi="Roboto Condensed" w:cs="Calibri"/>
-                <w:kern w:val="0"/>
-                <w:sz w:val="24"/>
-                <w:szCs w:val="24"/>
-                <w14:ligatures w14:val="none"/>
-              </w:rPr>
-            </w:pPr>
-          </w:p>
-        </w:tc>
-        <w:tc>
-          <w:tcPr>
-            <w:tcW w:w="1230" w:type="dxa"/>
-          </w:tcPr>
-          <w:p>
-            <w:pPr>
-              <w:textAlignment w:val="center"/>
-              <w:rPr>
-                <w:rFonts w:ascii="Roboto Condensed" w:eastAsia="Times New Roman" w:hAnsi="Roboto Condensed" w:cs="Calibri"/>
-                <w:kern w:val="0"/>
-                <w:sz w:val="24"/>
-                <w:szCs w:val="24"/>
-                <w14:ligatures w14:val="none"/>
-              </w:rPr>
-            </w:pPr>
-          </w:p>
-        </w:tc>
-        <w:tc>
-          <w:tcPr>
-            <w:tcW w:w="1020" w:type="dxa"/>
-          </w:tcPr>
-          <w:p>
-            <w:pPr>
-              <w:textAlignment w:val="center"/>
-              <w:rPr>
-                <w:rFonts w:ascii="Roboto Condensed" w:eastAsia="Times New Roman" w:hAnsi="Roboto Condensed" w:cs="Calibri"/>
-                <w:kern w:val="0"/>
-                <w:sz w:val="24"/>
-                <w:szCs w:val="24"/>
-                <w14:ligatures w14:val="none"/>
-              </w:rPr>
-            </w:pPr>
-          </w:p>
-        </w:tc>
-        <w:tc>
-          <w:tcPr>
-            <w:tcW w:w="1232" w:type="dxa"/>
-          </w:tcPr>
-          <w:p>
-            <w:pPr>
-              <w:textAlignment w:val="center"/>
-              <w:rPr>
-                <w:rFonts w:ascii="Roboto Condensed" w:eastAsia="Times New Roman" w:hAnsi="Roboto Condensed" w:cs="Calibri"/>
-                <w:kern w:val="0"/>
-                <w:sz w:val="24"/>
-                <w:szCs w:val="24"/>
-                <w14:ligatures w14:val="none"/>
-              </w:rPr>
-            </w:pPr>
-          </w:p>
-        </w:tc>
-        <w:tc>
-          <w:tcPr>
-            <w:tcW w:w="1018" w:type="dxa"/>
-          </w:tcPr>
-          <w:p>
-            <w:pPr>
-              <w:textAlignment w:val="center"/>
-              <w:rPr>
-                <w:rFonts w:ascii="Roboto Condensed" w:eastAsia="Times New Roman" w:hAnsi="Roboto Condensed" w:cs="Calibri"/>
-                <w:kern w:val="0"/>
-                <w:sz w:val="24"/>
-                <w:szCs w:val="24"/>
-                <w14:ligatures w14:val="none"/>
-              </w:rPr>
-            </w:pPr>
-          </w:p>
-        </w:tc>
-        <w:tc>
-          <w:tcPr>
-            <w:tcW w:w="1260" w:type="dxa"/>
-          </w:tcPr>
-          <w:p>
-            <w:pPr>
-              <w:textAlignment w:val="center"/>
-              <w:rPr>
-                <w:rFonts w:ascii="Roboto Condensed" w:eastAsia="Times New Roman" w:hAnsi="Roboto Condensed" w:cs="Calibri"/>
-                <w:kern w:val="0"/>
-                <w:sz w:val="24"/>
-                <w:szCs w:val="24"/>
-                <w14:ligatures w14:val="none"/>
-              </w:rPr>
-            </w:pPr>
-          </w:p>
-        </w:tc>
-        <w:tc>
-          <w:tcPr>
-            <w:tcW w:w="1080" w:type="dxa"/>
-          </w:tcPr>
-          <w:p>
-            <w:pPr>
-              <w:textAlignment w:val="center"/>
-              <w:rPr>
-                <w:rFonts w:ascii="Roboto Condensed" w:eastAsia="Times New Roman" w:hAnsi="Roboto Condensed" w:cs="Calibri"/>
-                <w:kern w:val="0"/>
-                <w:sz w:val="24"/>
-                <w:szCs w:val="24"/>
-                <w14:ligatures w14:val="none"/>
-              </w:rPr>
-            </w:pPr>
-          </w:p>
-        </w:tc>
-        <w:tc>
-          <w:tcPr>
-            <w:tcW w:w="1260" w:type="dxa"/>
-          </w:tcPr>
-          <w:p>
-            <w:pPr>
-              <w:textAlignment w:val="center"/>
-              <w:rPr>
-                <w:rFonts w:ascii="Roboto Condensed" w:eastAsia="Times New Roman" w:hAnsi="Roboto Condensed" w:cs="Calibri"/>
-                <w:kern w:val="0"/>
-                <w:sz w:val="24"/>
-                <w:szCs w:val="24"/>
-                <w14:ligatures w14:val="none"/>
-              </w:rPr>
-            </w:pPr>
-          </w:p>
-        </w:tc>
-      </w:tr>
-      <w:tr>
-        <w:tc>
-          <w:tcPr>
-            <w:tcW w:w="1008" w:type="dxa"/>
-          </w:tcPr>
-          <w:p>
-            <w:pPr>
-              <w:textAlignment w:val="center"/>
-              <w:rPr>
-                <w:rFonts w:ascii="Roboto Condensed" w:eastAsia="Times New Roman" w:hAnsi="Roboto Condensed" w:cs="Calibri"/>
-                <w:kern w:val="0"/>
-                <w:sz w:val="24"/>
-                <w:szCs w:val="24"/>
-                <w14:ligatures w14:val="none"/>
-              </w:rPr>
-            </w:pPr>
-          </w:p>
-        </w:tc>
-        <w:tc>
-          <w:tcPr>
-            <w:tcW w:w="1230" w:type="dxa"/>
-          </w:tcPr>
-          <w:p>
-            <w:pPr>
-              <w:textAlignment w:val="center"/>
-              <w:rPr>
-                <w:rFonts w:ascii="Roboto Condensed" w:eastAsia="Times New Roman" w:hAnsi="Roboto Condensed" w:cs="Calibri"/>
-                <w:kern w:val="0"/>
-                <w:sz w:val="24"/>
-                <w:szCs w:val="24"/>
-                <w14:ligatures w14:val="none"/>
-              </w:rPr>
-            </w:pPr>
-          </w:p>
-        </w:tc>
-        <w:tc>
-          <w:tcPr>
-            <w:tcW w:w="1020" w:type="dxa"/>
-          </w:tcPr>
-          <w:p>
-            <w:pPr>
-              <w:textAlignment w:val="center"/>
-              <w:rPr>
-                <w:rFonts w:ascii="Roboto Condensed" w:eastAsia="Times New Roman" w:hAnsi="Roboto Condensed" w:cs="Calibri"/>
-                <w:kern w:val="0"/>
-                <w:sz w:val="24"/>
-                <w:szCs w:val="24"/>
-                <w14:ligatures w14:val="none"/>
-              </w:rPr>
-            </w:pPr>
-          </w:p>
-        </w:tc>
-        <w:tc>
-          <w:tcPr>
-            <w:tcW w:w="1232" w:type="dxa"/>
-          </w:tcPr>
-          <w:p>
-            <w:pPr>
-              <w:textAlignment w:val="center"/>
-              <w:rPr>
-                <w:rFonts w:ascii="Roboto Condensed" w:eastAsia="Times New Roman" w:hAnsi="Roboto Condensed" w:cs="Calibri"/>
-                <w:kern w:val="0"/>
-                <w:sz w:val="24"/>
-                <w:szCs w:val="24"/>
-                <w14:ligatures w14:val="none"/>
-              </w:rPr>
-            </w:pPr>
-          </w:p>
-        </w:tc>
-        <w:tc>
-          <w:tcPr>
-            <w:tcW w:w="1018" w:type="dxa"/>
-          </w:tcPr>
-          <w:p>
-            <w:pPr>
-              <w:textAlignment w:val="center"/>
-              <w:rPr>
-                <w:rFonts w:ascii="Roboto Condensed" w:eastAsia="Times New Roman" w:hAnsi="Roboto Condensed" w:cs="Calibri"/>
-                <w:kern w:val="0"/>
-                <w:sz w:val="24"/>
-                <w:szCs w:val="24"/>
-                <w14:ligatures w14:val="none"/>
-              </w:rPr>
-            </w:pPr>
-          </w:p>
-        </w:tc>
-        <w:tc>
-          <w:tcPr>
-            <w:tcW w:w="1260" w:type="dxa"/>
-          </w:tcPr>
-          <w:p>
-            <w:pPr>
-              <w:textAlignment w:val="center"/>
-              <w:rPr>
-                <w:rFonts w:ascii="Roboto Condensed" w:eastAsia="Times New Roman" w:hAnsi="Roboto Condensed" w:cs="Calibri"/>
-                <w:kern w:val="0"/>
-                <w:sz w:val="24"/>
-                <w:szCs w:val="24"/>
-                <w14:ligatures w14:val="none"/>
-              </w:rPr>
-            </w:pPr>
-          </w:p>
-        </w:tc>
-        <w:tc>
-          <w:tcPr>
-            <w:tcW w:w="1080" w:type="dxa"/>
-          </w:tcPr>
-          <w:p>
-            <w:pPr>
-              <w:textAlignment w:val="center"/>
-              <w:rPr>
-                <w:rFonts w:ascii="Roboto Condensed" w:eastAsia="Times New Roman" w:hAnsi="Roboto Condensed" w:cs="Calibri"/>
-                <w:kern w:val="0"/>
-                <w:sz w:val="24"/>
-                <w:szCs w:val="24"/>
-                <w14:ligatures w14:val="none"/>
-              </w:rPr>
-            </w:pPr>
-          </w:p>
-        </w:tc>
-        <w:tc>
-          <w:tcPr>
-            <w:tcW w:w="1260" w:type="dxa"/>
-          </w:tcPr>
-          <w:p>
-            <w:pPr>
-              <w:textAlignment w:val="center"/>
-              <w:rPr>
-                <w:rFonts w:ascii="Roboto Condensed" w:eastAsia="Times New Roman" w:hAnsi="Roboto Condensed" w:cs="Calibri"/>
-                <w:kern w:val="0"/>
-                <w:sz w:val="24"/>
-                <w:szCs w:val="24"/>
-                <w14:ligatures w14:val="none"/>
-              </w:rPr>
-            </w:pPr>
-          </w:p>
-        </w:tc>
-      </w:tr>
-      <w:tr>
-        <w:tc>
-          <w:tcPr>
-            <w:tcW w:w="1008" w:type="dxa"/>
-          </w:tcPr>
-          <w:p>
-            <w:pPr>
-              <w:textAlignment w:val="center"/>
-              <w:rPr>
-                <w:rFonts w:ascii="Roboto Condensed" w:eastAsia="Times New Roman" w:hAnsi="Roboto Condensed" w:cs="Calibri"/>
-                <w:kern w:val="0"/>
-                <w:sz w:val="24"/>
-                <w:szCs w:val="24"/>
-                <w14:ligatures w14:val="none"/>
-              </w:rPr>
-            </w:pPr>
-          </w:p>
-        </w:tc>
-        <w:tc>
-          <w:tcPr>
-            <w:tcW w:w="1230" w:type="dxa"/>
-          </w:tcPr>
-          <w:p>
-            <w:pPr>
-              <w:textAlignment w:val="center"/>
-              <w:rPr>
-                <w:rFonts w:ascii="Roboto Condensed" w:eastAsia="Times New Roman" w:hAnsi="Roboto Condensed" w:cs="Calibri"/>
-                <w:kern w:val="0"/>
-                <w:sz w:val="24"/>
-                <w:szCs w:val="24"/>
-                <w14:ligatures w14:val="none"/>
-              </w:rPr>
-            </w:pPr>
-          </w:p>
-        </w:tc>
-        <w:tc>
-          <w:tcPr>
-            <w:tcW w:w="1020" w:type="dxa"/>
-          </w:tcPr>
-          <w:p>
-            <w:pPr>
-              <w:textAlignment w:val="center"/>
-              <w:rPr>
-                <w:rFonts w:ascii="Roboto Condensed" w:eastAsia="Times New Roman" w:hAnsi="Roboto Condensed" w:cs="Calibri"/>
-                <w:kern w:val="0"/>
-                <w:sz w:val="24"/>
-                <w:szCs w:val="24"/>
-                <w14:ligatures w14:val="none"/>
-              </w:rPr>
-            </w:pPr>
-          </w:p>
-        </w:tc>
-        <w:tc>
-          <w:tcPr>
-            <w:tcW w:w="1232" w:type="dxa"/>
-          </w:tcPr>
-          <w:p>
-            <w:pPr>
-              <w:textAlignment w:val="center"/>
-              <w:rPr>
-                <w:rFonts w:ascii="Roboto Condensed" w:eastAsia="Times New Roman" w:hAnsi="Roboto Condensed" w:cs="Calibri"/>
-                <w:kern w:val="0"/>
-                <w:sz w:val="24"/>
-                <w:szCs w:val="24"/>
-                <w14:ligatures w14:val="none"/>
-              </w:rPr>
-            </w:pPr>
-          </w:p>
-        </w:tc>
-        <w:tc>
-          <w:tcPr>
-            <w:tcW w:w="1018" w:type="dxa"/>
-          </w:tcPr>
-          <w:p>
-            <w:pPr>
-              <w:textAlignment w:val="center"/>
-              <w:rPr>
-                <w:rFonts w:ascii="Roboto Condensed" w:eastAsia="Times New Roman" w:hAnsi="Roboto Condensed" w:cs="Calibri"/>
-                <w:kern w:val="0"/>
-                <w:sz w:val="24"/>
-                <w:szCs w:val="24"/>
-                <w14:ligatures w14:val="none"/>
-              </w:rPr>
-            </w:pPr>
-          </w:p>
-        </w:tc>
-        <w:tc>
-          <w:tcPr>
-            <w:tcW w:w="1260" w:type="dxa"/>
-          </w:tcPr>
-          <w:p>
-            <w:pPr>
-              <w:textAlignment w:val="center"/>
-              <w:rPr>
-                <w:rFonts w:ascii="Roboto Condensed" w:eastAsia="Times New Roman" w:hAnsi="Roboto Condensed" w:cs="Calibri"/>
-                <w:kern w:val="0"/>
-                <w:sz w:val="24"/>
-                <w:szCs w:val="24"/>
-                <w14:ligatures w14:val="none"/>
-              </w:rPr>
-            </w:pPr>
-          </w:p>
-        </w:tc>
-        <w:tc>
-          <w:tcPr>
-            <w:tcW w:w="1080" w:type="dxa"/>
-          </w:tcPr>
-          <w:p>
-            <w:pPr>
-              <w:textAlignment w:val="center"/>
-              <w:rPr>
-                <w:rFonts w:ascii="Roboto Condensed" w:eastAsia="Times New Roman" w:hAnsi="Roboto Condensed" w:cs="Calibri"/>
-                <w:kern w:val="0"/>
-                <w:sz w:val="24"/>
-                <w:szCs w:val="24"/>
-                <w14:ligatures w14:val="none"/>
-              </w:rPr>
-            </w:pPr>
-          </w:p>
-        </w:tc>
-        <w:tc>
-          <w:tcPr>
-            <w:tcW w:w="1260" w:type="dxa"/>
-          </w:tcPr>
-          <w:p>
-            <w:pPr>
-              <w:textAlignment w:val="center"/>
-              <w:rPr>
-                <w:rFonts w:ascii="Roboto Condensed" w:eastAsia="Times New Roman" w:hAnsi="Roboto Condensed" w:cs="Calibri"/>
-                <w:kern w:val="0"/>
-                <w:sz w:val="24"/>
-                <w:szCs w:val="24"/>
-                <w14:ligatures w14:val="none"/>
-              </w:rPr>
-            </w:pPr>
-          </w:p>
-        </w:tc>
-      </w:tr>
-      <w:tr>
-        <w:tc>
-          <w:tcPr>
-            <w:tcW w:w="1008" w:type="dxa"/>
-          </w:tcPr>
-          <w:p>
-            <w:pPr>
-              <w:textAlignment w:val="center"/>
-              <w:rPr>
-                <w:rFonts w:ascii="Roboto Condensed" w:eastAsia="Times New Roman" w:hAnsi="Roboto Condensed" w:cs="Calibri"/>
-                <w:kern w:val="0"/>
-                <w:sz w:val="24"/>
-                <w:szCs w:val="24"/>
-                <w14:ligatures w14:val="none"/>
-              </w:rPr>
-            </w:pPr>
-          </w:p>
-        </w:tc>
-        <w:tc>
-          <w:tcPr>
-            <w:tcW w:w="1230" w:type="dxa"/>
-          </w:tcPr>
-          <w:p>
-            <w:pPr>
-              <w:textAlignment w:val="center"/>
-              <w:rPr>
-                <w:rFonts w:ascii="Roboto Condensed" w:eastAsia="Times New Roman" w:hAnsi="Roboto Condensed" w:cs="Calibri"/>
-                <w:kern w:val="0"/>
-                <w:sz w:val="24"/>
-                <w:szCs w:val="24"/>
-                <w14:ligatures w14:val="none"/>
-              </w:rPr>
-            </w:pPr>
-          </w:p>
-        </w:tc>
-        <w:tc>
-          <w:tcPr>
-            <w:tcW w:w="1020" w:type="dxa"/>
-          </w:tcPr>
-          <w:p>
-            <w:pPr>
-              <w:textAlignment w:val="center"/>
-              <w:rPr>
-                <w:rFonts w:ascii="Roboto Condensed" w:eastAsia="Times New Roman" w:hAnsi="Roboto Condensed" w:cs="Calibri"/>
-                <w:kern w:val="0"/>
-                <w:sz w:val="24"/>
-                <w:szCs w:val="24"/>
-                <w14:ligatures w14:val="none"/>
-              </w:rPr>
-            </w:pPr>
-          </w:p>
-        </w:tc>
-        <w:tc>
-          <w:tcPr>
-            <w:tcW w:w="1232" w:type="dxa"/>
-          </w:tcPr>
-          <w:p>
-            <w:pPr>
-              <w:textAlignment w:val="center"/>
-              <w:rPr>
-                <w:rFonts w:ascii="Roboto Condensed" w:eastAsia="Times New Roman" w:hAnsi="Roboto Condensed" w:cs="Calibri"/>
-                <w:kern w:val="0"/>
-                <w:sz w:val="24"/>
-                <w:szCs w:val="24"/>
-                <w14:ligatures w14:val="none"/>
-              </w:rPr>
-            </w:pPr>
-          </w:p>
-        </w:tc>
-        <w:tc>
-          <w:tcPr>
-            <w:tcW w:w="1018" w:type="dxa"/>
-          </w:tcPr>
-          <w:p>
-            <w:pPr>
-              <w:textAlignment w:val="center"/>
-              <w:rPr>
-                <w:rFonts w:ascii="Roboto Condensed" w:eastAsia="Times New Roman" w:hAnsi="Roboto Condensed" w:cs="Calibri"/>
-                <w:kern w:val="0"/>
-                <w:sz w:val="24"/>
-                <w:szCs w:val="24"/>
-                <w14:ligatures w14:val="none"/>
-              </w:rPr>
-            </w:pPr>
-          </w:p>
-        </w:tc>
-        <w:tc>
-          <w:tcPr>
-            <w:tcW w:w="1260" w:type="dxa"/>
-          </w:tcPr>
-          <w:p>
-            <w:pPr>
-              <w:textAlignment w:val="center"/>
-              <w:rPr>
-                <w:rFonts w:ascii="Roboto Condensed" w:eastAsia="Times New Roman" w:hAnsi="Roboto Condensed" w:cs="Calibri"/>
-                <w:kern w:val="0"/>
-                <w:sz w:val="24"/>
-                <w:szCs w:val="24"/>
-                <w14:ligatures w14:val="none"/>
-              </w:rPr>
-            </w:pPr>
-          </w:p>
-        </w:tc>
-        <w:tc>
-          <w:tcPr>
-            <w:tcW w:w="1080" w:type="dxa"/>
-          </w:tcPr>
-          <w:p>
-            <w:pPr>
-              <w:textAlignment w:val="center"/>
-              <w:rPr>
-                <w:rFonts w:ascii="Roboto Condensed" w:eastAsia="Times New Roman" w:hAnsi="Roboto Condensed" w:cs="Calibri"/>
-                <w:kern w:val="0"/>
-                <w:sz w:val="24"/>
-                <w:szCs w:val="24"/>
-                <w14:ligatures w14:val="none"/>
-              </w:rPr>
-            </w:pPr>
-          </w:p>
-        </w:tc>
-        <w:tc>
-          <w:tcPr>
-            <w:tcW w:w="1260" w:type="dxa"/>
-          </w:tcPr>
-          <w:p>
-            <w:pPr>
-              <w:textAlignment w:val="center"/>
-              <w:rPr>
-                <w:rFonts w:ascii="Roboto Condensed" w:eastAsia="Times New Roman" w:hAnsi="Roboto Condensed" w:cs="Calibri"/>
-                <w:kern w:val="0"/>
-                <w:sz w:val="24"/>
-                <w:szCs w:val="24"/>
-                <w14:ligatures w14:val="none"/>
-              </w:rPr>
-            </w:pPr>
-          </w:p>
-        </w:tc>
-      </w:tr>
-      <w:tr>
-        <w:tc>
-          <w:tcPr>
-            <w:tcW w:w="1008" w:type="dxa"/>
-          </w:tcPr>
-          <w:p>
-            <w:pPr>
-              <w:textAlignment w:val="center"/>
-              <w:rPr>
-                <w:rFonts w:ascii="Roboto Condensed" w:eastAsia="Times New Roman" w:hAnsi="Roboto Condensed" w:cs="Calibri"/>
-                <w:kern w:val="0"/>
-                <w:sz w:val="24"/>
-                <w:szCs w:val="24"/>
-                <w14:ligatures w14:val="none"/>
-              </w:rPr>
-            </w:pPr>
-          </w:p>
-        </w:tc>
-        <w:tc>
-          <w:tcPr>
-            <w:tcW w:w="1230" w:type="dxa"/>
-          </w:tcPr>
-          <w:p>
-            <w:pPr>
-              <w:textAlignment w:val="center"/>
-              <w:rPr>
-                <w:rFonts w:ascii="Roboto Condensed" w:eastAsia="Times New Roman" w:hAnsi="Roboto Condensed" w:cs="Calibri"/>
-                <w:kern w:val="0"/>
-                <w:sz w:val="24"/>
-                <w:szCs w:val="24"/>
-                <w14:ligatures w14:val="none"/>
-              </w:rPr>
-            </w:pPr>
-          </w:p>
-        </w:tc>
-        <w:tc>
-          <w:tcPr>
-            <w:tcW w:w="1020" w:type="dxa"/>
-          </w:tcPr>
-          <w:p>
-            <w:pPr>
-              <w:textAlignment w:val="center"/>
-              <w:rPr>
-                <w:rFonts w:ascii="Roboto Condensed" w:eastAsia="Times New Roman" w:hAnsi="Roboto Condensed" w:cs="Calibri"/>
-                <w:kern w:val="0"/>
-                <w:sz w:val="24"/>
-                <w:szCs w:val="24"/>
-                <w14:ligatures w14:val="none"/>
-              </w:rPr>
-            </w:pPr>
-          </w:p>
-        </w:tc>
-        <w:tc>
-          <w:tcPr>
-            <w:tcW w:w="1232" w:type="dxa"/>
-          </w:tcPr>
-          <w:p>
-            <w:pPr>
-              <w:textAlignment w:val="center"/>
-              <w:rPr>
-                <w:rFonts w:ascii="Roboto Condensed" w:eastAsia="Times New Roman" w:hAnsi="Roboto Condensed" w:cs="Calibri"/>
-                <w:kern w:val="0"/>
-                <w:sz w:val="24"/>
-                <w:szCs w:val="24"/>
-                <w14:ligatures w14:val="none"/>
-              </w:rPr>
-            </w:pPr>
-          </w:p>
-        </w:tc>
-        <w:tc>
-          <w:tcPr>
-            <w:tcW w:w="1018" w:type="dxa"/>
-          </w:tcPr>
-          <w:p>
-            <w:pPr>
-              <w:textAlignment w:val="center"/>
-              <w:rPr>
-                <w:rFonts w:ascii="Roboto Condensed" w:eastAsia="Times New Roman" w:hAnsi="Roboto Condensed" w:cs="Calibri"/>
-                <w:kern w:val="0"/>
-                <w:sz w:val="24"/>
-                <w:szCs w:val="24"/>
-                <w14:ligatures w14:val="none"/>
-              </w:rPr>
-            </w:pPr>
-          </w:p>
-        </w:tc>
-        <w:tc>
-          <w:tcPr>
-            <w:tcW w:w="1260" w:type="dxa"/>
-          </w:tcPr>
-          <w:p>
-            <w:pPr>
-              <w:textAlignment w:val="center"/>
-              <w:rPr>
-                <w:rFonts w:ascii="Roboto Condensed" w:eastAsia="Times New Roman" w:hAnsi="Roboto Condensed" w:cs="Calibri"/>
-                <w:kern w:val="0"/>
-                <w:sz w:val="24"/>
-                <w:szCs w:val="24"/>
-                <w14:ligatures w14:val="none"/>
-              </w:rPr>
-            </w:pPr>
-          </w:p>
-        </w:tc>
-        <w:tc>
-          <w:tcPr>
-            <w:tcW w:w="1080" w:type="dxa"/>
-          </w:tcPr>
-          <w:p>
-            <w:pPr>
-              <w:textAlignment w:val="center"/>
-              <w:rPr>
-                <w:rFonts w:ascii="Roboto Condensed" w:eastAsia="Times New Roman" w:hAnsi="Roboto Condensed" w:cs="Calibri"/>
-                <w:kern w:val="0"/>
-                <w:sz w:val="24"/>
-                <w:szCs w:val="24"/>
-                <w14:ligatures w14:val="none"/>
-              </w:rPr>
-            </w:pPr>
-          </w:p>
-        </w:tc>
-        <w:tc>
-          <w:tcPr>
-            <w:tcW w:w="1260" w:type="dxa"/>
-          </w:tcPr>
-          <w:p>
-            <w:pPr>
-              <w:textAlignment w:val="center"/>
-              <w:rPr>
-                <w:rFonts w:ascii="Roboto Condensed" w:eastAsia="Times New Roman" w:hAnsi="Roboto Condensed" w:cs="Calibri"/>
-                <w:kern w:val="0"/>
-                <w:sz w:val="24"/>
-                <w:szCs w:val="24"/>
-                <w14:ligatures w14:val="none"/>
-              </w:rPr>
-            </w:pPr>
-          </w:p>
-        </w:tc>
-      </w:tr>
-      <w:tr>
-        <w:tc>
-          <w:tcPr>
-            <w:tcW w:w="1008" w:type="dxa"/>
-          </w:tcPr>
-          <w:p>
-            <w:pPr>
-              <w:textAlignment w:val="center"/>
-              <w:rPr>
-                <w:rFonts w:ascii="Roboto Condensed" w:eastAsia="Times New Roman" w:hAnsi="Roboto Condensed" w:cs="Calibri"/>
-                <w:kern w:val="0"/>
-                <w:sz w:val="24"/>
-                <w:szCs w:val="24"/>
-                <w14:ligatures w14:val="none"/>
-              </w:rPr>
-            </w:pPr>
-          </w:p>
-        </w:tc>
-        <w:tc>
-          <w:tcPr>
-            <w:tcW w:w="1230" w:type="dxa"/>
-          </w:tcPr>
-          <w:p>
-            <w:pPr>
-              <w:textAlignment w:val="center"/>
-              <w:rPr>
-                <w:rFonts w:ascii="Roboto Condensed" w:eastAsia="Times New Roman" w:hAnsi="Roboto Condensed" w:cs="Calibri"/>
-                <w:kern w:val="0"/>
-                <w:sz w:val="24"/>
-                <w:szCs w:val="24"/>
-                <w14:ligatures w14:val="none"/>
-              </w:rPr>
-            </w:pPr>
-          </w:p>
-        </w:tc>
-        <w:tc>
-          <w:tcPr>
-            <w:tcW w:w="1020" w:type="dxa"/>
-          </w:tcPr>
-          <w:p>
-            <w:pPr>
-              <w:textAlignment w:val="center"/>
-              <w:rPr>
-                <w:rFonts w:ascii="Roboto Condensed" w:eastAsia="Times New Roman" w:hAnsi="Roboto Condensed" w:cs="Calibri"/>
-                <w:kern w:val="0"/>
-                <w:sz w:val="24"/>
-                <w:szCs w:val="24"/>
-                <w14:ligatures w14:val="none"/>
-              </w:rPr>
-            </w:pPr>
-          </w:p>
-        </w:tc>
-        <w:tc>
-          <w:tcPr>
-            <w:tcW w:w="1232" w:type="dxa"/>
-          </w:tcPr>
-          <w:p>
-            <w:pPr>
-              <w:textAlignment w:val="center"/>
-              <w:rPr>
-                <w:rFonts w:ascii="Roboto Condensed" w:eastAsia="Times New Roman" w:hAnsi="Roboto Condensed" w:cs="Calibri"/>
-                <w:kern w:val="0"/>
-                <w:sz w:val="24"/>
-                <w:szCs w:val="24"/>
-                <w14:ligatures w14:val="none"/>
-              </w:rPr>
-            </w:pPr>
-          </w:p>
-        </w:tc>
-        <w:tc>
-          <w:tcPr>
-            <w:tcW w:w="1018" w:type="dxa"/>
-          </w:tcPr>
-          <w:p>
-            <w:pPr>
-              <w:textAlignment w:val="center"/>
-              <w:rPr>
-                <w:rFonts w:ascii="Roboto Condensed" w:eastAsia="Times New Roman" w:hAnsi="Roboto Condensed" w:cs="Calibri"/>
-                <w:kern w:val="0"/>
-                <w:sz w:val="24"/>
-                <w:szCs w:val="24"/>
-                <w14:ligatures w14:val="none"/>
-              </w:rPr>
-            </w:pPr>
-          </w:p>
-        </w:tc>
-        <w:tc>
-          <w:tcPr>
-            <w:tcW w:w="1260" w:type="dxa"/>
-          </w:tcPr>
-          <w:p>
-            <w:pPr>
-              <w:textAlignment w:val="center"/>
-              <w:rPr>
-                <w:rFonts w:ascii="Roboto Condensed" w:eastAsia="Times New Roman" w:hAnsi="Roboto Condensed" w:cs="Calibri"/>
-                <w:kern w:val="0"/>
-                <w:sz w:val="24"/>
-                <w:szCs w:val="24"/>
-                <w14:ligatures w14:val="none"/>
-              </w:rPr>
-            </w:pPr>
-          </w:p>
-        </w:tc>
-        <w:tc>
-          <w:tcPr>
-            <w:tcW w:w="1080" w:type="dxa"/>
-          </w:tcPr>
-          <w:p>
-            <w:pPr>
-              <w:textAlignment w:val="center"/>
-              <w:rPr>
-                <w:rFonts w:ascii="Roboto Condensed" w:eastAsia="Times New Roman" w:hAnsi="Roboto Condensed" w:cs="Calibri"/>
-                <w:kern w:val="0"/>
-                <w:sz w:val="24"/>
-                <w:szCs w:val="24"/>
-                <w14:ligatures w14:val="none"/>
-              </w:rPr>
-            </w:pPr>
-          </w:p>
-        </w:tc>
-        <w:tc>
-          <w:tcPr>
-            <w:tcW w:w="1260" w:type="dxa"/>
-          </w:tcPr>
-          <w:p>
-            <w:pPr>
-              <w:textAlignment w:val="center"/>
-              <w:rPr>
-                <w:rFonts w:ascii="Roboto Condensed" w:eastAsia="Times New Roman" w:hAnsi="Roboto Condensed" w:cs="Calibri"/>
-                <w:kern w:val="0"/>
-                <w:sz w:val="24"/>
-                <w:szCs w:val="24"/>
-                <w14:ligatures w14:val="none"/>
-              </w:rPr>
-            </w:pPr>
-          </w:p>
-        </w:tc>
-      </w:tr>
-      <w:tr>
-        <w:tc>
-          <w:tcPr>
-            <w:tcW w:w="1008" w:type="dxa"/>
-          </w:tcPr>
-          <w:p>
-            <w:pPr>
-              <w:textAlignment w:val="center"/>
-              <w:rPr>
-                <w:rFonts w:ascii="Roboto Condensed" w:eastAsia="Times New Roman" w:hAnsi="Roboto Condensed" w:cs="Calibri"/>
-                <w:kern w:val="0"/>
-                <w:sz w:val="24"/>
-                <w:szCs w:val="24"/>
-                <w14:ligatures w14:val="none"/>
-              </w:rPr>
-            </w:pPr>
-          </w:p>
-        </w:tc>
-        <w:tc>
-          <w:tcPr>
-            <w:tcW w:w="1230" w:type="dxa"/>
-          </w:tcPr>
-          <w:p>
-            <w:pPr>
-              <w:textAlignment w:val="center"/>
-              <w:rPr>
-                <w:rFonts w:ascii="Roboto Condensed" w:eastAsia="Times New Roman" w:hAnsi="Roboto Condensed" w:cs="Calibri"/>
-                <w:kern w:val="0"/>
-                <w:sz w:val="24"/>
-                <w:szCs w:val="24"/>
-                <w14:ligatures w14:val="none"/>
-              </w:rPr>
-            </w:pPr>
-          </w:p>
-        </w:tc>
-        <w:tc>
-          <w:tcPr>
-            <w:tcW w:w="1020" w:type="dxa"/>
-          </w:tcPr>
-          <w:p>
-            <w:pPr>
-              <w:textAlignment w:val="center"/>
-              <w:rPr>
-                <w:rFonts w:ascii="Roboto Condensed" w:eastAsia="Times New Roman" w:hAnsi="Roboto Condensed" w:cs="Calibri"/>
-                <w:kern w:val="0"/>
-                <w:sz w:val="24"/>
-                <w:szCs w:val="24"/>
-                <w14:ligatures w14:val="none"/>
-              </w:rPr>
-            </w:pPr>
-          </w:p>
-        </w:tc>
-        <w:tc>
-          <w:tcPr>
-            <w:tcW w:w="1232" w:type="dxa"/>
-          </w:tcPr>
-          <w:p>
-            <w:pPr>
-              <w:textAlignment w:val="center"/>
-              <w:rPr>
-                <w:rFonts w:ascii="Roboto Condensed" w:eastAsia="Times New Roman" w:hAnsi="Roboto Condensed" w:cs="Calibri"/>
-                <w:kern w:val="0"/>
-                <w:sz w:val="24"/>
-                <w:szCs w:val="24"/>
-                <w14:ligatures w14:val="none"/>
-              </w:rPr>
-            </w:pPr>
-          </w:p>
-        </w:tc>
-        <w:tc>
-          <w:tcPr>
-            <w:tcW w:w="1018" w:type="dxa"/>
-          </w:tcPr>
-          <w:p>
-            <w:pPr>
-              <w:textAlignment w:val="center"/>
-              <w:rPr>
-                <w:rFonts w:ascii="Roboto Condensed" w:eastAsia="Times New Roman" w:hAnsi="Roboto Condensed" w:cs="Calibri"/>
-                <w:kern w:val="0"/>
-                <w:sz w:val="24"/>
-                <w:szCs w:val="24"/>
-                <w14:ligatures w14:val="none"/>
-              </w:rPr>
-            </w:pPr>
-          </w:p>
-        </w:tc>
-        <w:tc>
-          <w:tcPr>
-            <w:tcW w:w="1260" w:type="dxa"/>
-          </w:tcPr>
-          <w:p>
-            <w:pPr>
-              <w:textAlignment w:val="center"/>
-              <w:rPr>
-                <w:rFonts w:ascii="Roboto Condensed" w:eastAsia="Times New Roman" w:hAnsi="Roboto Condensed" w:cs="Calibri"/>
-                <w:kern w:val="0"/>
-                <w:sz w:val="24"/>
-                <w:szCs w:val="24"/>
-                <w14:ligatures w14:val="none"/>
-              </w:rPr>
-            </w:pPr>
-          </w:p>
-        </w:tc>
-        <w:tc>
-          <w:tcPr>
-            <w:tcW w:w="1080" w:type="dxa"/>
-          </w:tcPr>
-          <w:p>
-            <w:pPr>
-              <w:textAlignment w:val="center"/>
-              <w:rPr>
-                <w:rFonts w:ascii="Roboto Condensed" w:eastAsia="Times New Roman" w:hAnsi="Roboto Condensed" w:cs="Calibri"/>
-                <w:kern w:val="0"/>
-                <w:sz w:val="24"/>
-                <w:szCs w:val="24"/>
-                <w14:ligatures w14:val="none"/>
-              </w:rPr>
-            </w:pPr>
-          </w:p>
-        </w:tc>
-        <w:tc>
-          <w:tcPr>
-            <w:tcW w:w="1260" w:type="dxa"/>
-          </w:tcPr>
-          <w:p>
-            <w:pPr>
-              <w:textAlignment w:val="center"/>
-              <w:rPr>
-                <w:rFonts w:ascii="Roboto Condensed" w:eastAsia="Times New Roman" w:hAnsi="Roboto Condensed" w:cs="Calibri"/>
-                <w:kern w:val="0"/>
-                <w:sz w:val="24"/>
-                <w:szCs w:val="24"/>
-                <w14:ligatures w14:val="none"/>
-              </w:rPr>
-            </w:pPr>
-          </w:p>
-        </w:tc>
-      </w:tr>
-      <w:tr>
-        <w:tc>
-          <w:tcPr>
-            <w:tcW w:w="1008" w:type="dxa"/>
-          </w:tcPr>
-          <w:p>
-            <w:pPr>
-              <w:textAlignment w:val="center"/>
-              <w:rPr>
-                <w:rFonts w:ascii="Roboto Condensed" w:eastAsia="Times New Roman" w:hAnsi="Roboto Condensed" w:cs="Calibri"/>
-                <w:kern w:val="0"/>
-                <w:sz w:val="24"/>
-                <w:szCs w:val="24"/>
-                <w14:ligatures w14:val="none"/>
-              </w:rPr>
-            </w:pPr>
-          </w:p>
-        </w:tc>
-        <w:tc>
-          <w:tcPr>
-            <w:tcW w:w="1230" w:type="dxa"/>
-          </w:tcPr>
-          <w:p>
-            <w:pPr>
-              <w:textAlignment w:val="center"/>
-              <w:rPr>
-                <w:rFonts w:ascii="Roboto Condensed" w:eastAsia="Times New Roman" w:hAnsi="Roboto Condensed" w:cs="Calibri"/>
-                <w:kern w:val="0"/>
-                <w:sz w:val="24"/>
-                <w:szCs w:val="24"/>
-                <w14:ligatures w14:val="none"/>
-              </w:rPr>
-            </w:pPr>
-          </w:p>
-        </w:tc>
-        <w:tc>
-          <w:tcPr>
-            <w:tcW w:w="1020" w:type="dxa"/>
-          </w:tcPr>
-          <w:p>
-            <w:pPr>
-              <w:textAlignment w:val="center"/>
-              <w:rPr>
-                <w:rFonts w:ascii="Roboto Condensed" w:eastAsia="Times New Roman" w:hAnsi="Roboto Condensed" w:cs="Calibri"/>
-                <w:kern w:val="0"/>
-                <w:sz w:val="24"/>
-                <w:szCs w:val="24"/>
-                <w14:ligatures w14:val="none"/>
-              </w:rPr>
-            </w:pPr>
-          </w:p>
-        </w:tc>
-        <w:tc>
-          <w:tcPr>
-            <w:tcW w:w="1232" w:type="dxa"/>
-          </w:tcPr>
-          <w:p>
-            <w:pPr>
-              <w:textAlignment w:val="center"/>
-              <w:rPr>
-                <w:rFonts w:ascii="Roboto Condensed" w:eastAsia="Times New Roman" w:hAnsi="Roboto Condensed" w:cs="Calibri"/>
-                <w:kern w:val="0"/>
-                <w:sz w:val="24"/>
-                <w:szCs w:val="24"/>
-                <w14:ligatures w14:val="none"/>
-              </w:rPr>
-            </w:pPr>
-          </w:p>
-        </w:tc>
-        <w:tc>
-          <w:tcPr>
-            <w:tcW w:w="1018" w:type="dxa"/>
-          </w:tcPr>
-          <w:p>
-            <w:pPr>
-              <w:textAlignment w:val="center"/>
-              <w:rPr>
-                <w:rFonts w:ascii="Roboto Condensed" w:eastAsia="Times New Roman" w:hAnsi="Roboto Condensed" w:cs="Calibri"/>
-                <w:kern w:val="0"/>
-                <w:sz w:val="24"/>
-                <w:szCs w:val="24"/>
-                <w14:ligatures w14:val="none"/>
-              </w:rPr>
-            </w:pPr>
-          </w:p>
-        </w:tc>
-        <w:tc>
-          <w:tcPr>
-            <w:tcW w:w="1260" w:type="dxa"/>
-          </w:tcPr>
-          <w:p>
-            <w:pPr>
-              <w:textAlignment w:val="center"/>
-              <w:rPr>
-                <w:rFonts w:ascii="Roboto Condensed" w:eastAsia="Times New Roman" w:hAnsi="Roboto Condensed" w:cs="Calibri"/>
-                <w:kern w:val="0"/>
-                <w:sz w:val="24"/>
-                <w:szCs w:val="24"/>
-                <w14:ligatures w14:val="none"/>
-              </w:rPr>
-            </w:pPr>
-          </w:p>
-        </w:tc>
-        <w:tc>
-          <w:tcPr>
-            <w:tcW w:w="1080" w:type="dxa"/>
-          </w:tcPr>
-          <w:p>
-            <w:pPr>
-              <w:textAlignment w:val="center"/>
-              <w:rPr>
-                <w:rFonts w:ascii="Roboto Condensed" w:eastAsia="Times New Roman" w:hAnsi="Roboto Condensed" w:cs="Calibri"/>
-                <w:kern w:val="0"/>
-                <w:sz w:val="24"/>
-                <w:szCs w:val="24"/>
-                <w14:ligatures w14:val="none"/>
-              </w:rPr>
-            </w:pPr>
-          </w:p>
-        </w:tc>
-        <w:tc>
-          <w:tcPr>
-            <w:tcW w:w="1260" w:type="dxa"/>
-          </w:tcPr>
-          <w:p>
-            <w:pPr>
-              <w:textAlignment w:val="center"/>
-              <w:rPr>
-                <w:rFonts w:ascii="Roboto Condensed" w:eastAsia="Times New Roman" w:hAnsi="Roboto Condensed" w:cs="Calibri"/>
-                <w:kern w:val="0"/>
-                <w:sz w:val="24"/>
-                <w:szCs w:val="24"/>
-                <w14:ligatures w14:val="none"/>
-              </w:rPr>
-            </w:pPr>
-          </w:p>
-        </w:tc>
-      </w:tr>
-    </w:tbl>
-    <w:p>
-      <w:pPr>
-        <w:spacing w:after="100" w:line="240" w:lineRule="auto"/>
-        <w:rPr>
-          <w:rFonts w:ascii="Roboto Condensed" w:eastAsia="Times New Roman" w:hAnsi="Roboto Condensed" w:cs="Calibri"/>
-          <w:kern w:val="0"/>
-          <w:sz w:val="24"/>
-          <w:szCs w:val="24"/>
-          <w14:ligatures w14:val="none"/>
-        </w:rPr>
-      </w:pPr>
-      <w:r>
-        <w:rPr>
-          <w:rFonts w:ascii="Roboto Condensed" w:eastAsia="Times New Roman" w:hAnsi="Roboto Condensed" w:cs="Calibri"/>
-          <w:kern w:val="0"/>
-          <w:sz w:val="24"/>
-          <w:szCs w:val="24"/>
-          <w14:ligatures w14:val="none"/>
-        </w:rPr>
-        <w:t> </w:t>
-      </w:r>
-    </w:p>
-    <w:p>
-      <w:pPr>
-        <w:spacing w:after="100" w:line="240" w:lineRule="auto"/>
+        <w:spacing w:before="240" w:after="100" w:line="240" w:lineRule="auto"/>
         <w:rPr>
           <w:rFonts w:ascii="Roboto Condensed" w:eastAsia="Times New Roman" w:hAnsi="Roboto Condensed" w:cs="Calibri"/>
           <w:kern w:val="0"/>
@@ -8314,7 +5584,7 @@
           <w:szCs w:val="24"/>
           <w14:ligatures w14:val="none"/>
         </w:rPr>
-        <w:t xml:space="preserve"> but for different starting conditions and record the data in Tables 1 and 2.</w:t>
+        <w:t xml:space="preserve"> but for different starting conditions and record the data in Table 1.</w:t>
       </w:r>
     </w:p>
     <w:p>
@@ -8727,7 +5997,7 @@
 </file>
 
 <file path=word/endnotes.xml><?xml version="1.0" encoding="utf-8"?>
-<w:endnotes xmlns:wpc="http://schemas.microsoft.com/office/word/2010/wordprocessingCanvas" xmlns:cx="http://schemas.microsoft.com/office/drawing/2014/chartex" xmlns:cx1="http://schemas.microsoft.com/office/drawing/2015/9/8/chartex" xmlns:cx2="http://schemas.microsoft.com/office/drawing/2015/10/21/chartex" xmlns:cx3="http://schemas.microsoft.com/office/drawing/2016/5/9/chartex" xmlns:cx4="http://schemas.microsoft.com/office/drawing/2016/5/10/chartex" xmlns:cx5="http://schemas.microsoft.com/office/drawing/2016/5/11/chartex" xmlns:cx6="http://schemas.microsoft.com/office/drawing/2016/5/12/chartex" xmlns:cx7="http://schemas.microsoft.com/office/drawing/2016/5/13/chartex" xmlns:cx8="http://schemas.microsoft.com/office/drawing/2016/5/14/chartex" xmlns:mc="http://schemas.openxmlformats.org/markup-compatibility/2006" xmlns:aink="http://schemas.microsoft.com/office/drawing/2016/ink" xmlns:am3d="http://schemas.microsoft.com/office/drawing/2017/model3d" xmlns:o="urn:schemas-microsoft-com:office:office" xmlns:oel="http://schemas.microsoft.com/office/2019/extlst" xmlns:r="http://schemas.openxmlformats.org/officeDocument/2006/relationships" xmlns:m="http://schemas.openxmlformats.org/officeDocument/2006/math" xmlns:v="urn:schemas-microsoft-com:vml" xmlns:wp14="http://schemas.microsoft.com/office/word/2010/wordprocessingDrawing" xmlns:wp="http://schemas.openxmlformats.org/drawingml/2006/wordprocessingDrawing" xmlns:w10="urn:schemas-microsoft-com:office:word" xmlns:w="http://schemas.openxmlformats.org/wordprocessingml/2006/main" xmlns:w14="http://schemas.microsoft.com/office/word/2010/wordml" xmlns:w15="http://schemas.microsoft.com/office/word/2012/wordml" xmlns:w16cex="http://schemas.microsoft.com/office/word/2018/wordml/cex" xmlns:w16cid="http://schemas.microsoft.com/office/word/2016/wordml/cid" xmlns:w16="http://schemas.microsoft.com/office/word/2018/wordml" xmlns:w16du="http://schemas.microsoft.com/office/word/2023/wordml/word16du" xmlns:w16sdtdh="http://schemas.microsoft.com/office/word/2020/wordml/sdtdatahash" xmlns:w16se="http://schemas.microsoft.com/office/word/2015/wordml/symex" xmlns:wpg="http://schemas.microsoft.com/office/word/2010/wordprocessingGroup" xmlns:wpi="http://schemas.microsoft.com/office/word/2010/wordprocessingInk" xmlns:wne="http://schemas.microsoft.com/office/word/2006/wordml" xmlns:wps="http://schemas.microsoft.com/office/word/2010/wordprocessingShape" mc:Ignorable="w14 w15 w16se w16cid w16 w16cex w16sdtdh w16du wp14">
+<w:endnotes xmlns:wpc="http://schemas.microsoft.com/office/word/2010/wordprocessingCanvas" xmlns:cx="http://schemas.microsoft.com/office/drawing/2014/chartex" xmlns:cx1="http://schemas.microsoft.com/office/drawing/2015/9/8/chartex" xmlns:cx2="http://schemas.microsoft.com/office/drawing/2015/10/21/chartex" xmlns:cx3="http://schemas.microsoft.com/office/drawing/2016/5/9/chartex" xmlns:cx4="http://schemas.microsoft.com/office/drawing/2016/5/10/chartex" xmlns:cx5="http://schemas.microsoft.com/office/drawing/2016/5/11/chartex" xmlns:cx6="http://schemas.microsoft.com/office/drawing/2016/5/12/chartex" xmlns:cx7="http://schemas.microsoft.com/office/drawing/2016/5/13/chartex" xmlns:cx8="http://schemas.microsoft.com/office/drawing/2016/5/14/chartex" xmlns:mc="http://schemas.openxmlformats.org/markup-compatibility/2006" xmlns:aink="http://schemas.microsoft.com/office/drawing/2016/ink" xmlns:am3d="http://schemas.microsoft.com/office/drawing/2017/model3d" xmlns:o="urn:schemas-microsoft-com:office:office" xmlns:oel="http://schemas.microsoft.com/office/2019/extlst" xmlns:r="http://schemas.openxmlformats.org/officeDocument/2006/relationships" xmlns:m="http://schemas.openxmlformats.org/officeDocument/2006/math" xmlns:v="urn:schemas-microsoft-com:vml" xmlns:wp14="http://schemas.microsoft.com/office/word/2010/wordprocessingDrawing" xmlns:wp="http://schemas.openxmlformats.org/drawingml/2006/wordprocessingDrawing" xmlns:w10="urn:schemas-microsoft-com:office:word" xmlns:w="http://schemas.openxmlformats.org/wordprocessingml/2006/main" xmlns:w14="http://schemas.microsoft.com/office/word/2010/wordml" xmlns:w15="http://schemas.microsoft.com/office/word/2012/wordml" xmlns:w16cex="http://schemas.microsoft.com/office/word/2018/wordml/cex" xmlns:w16cid="http://schemas.microsoft.com/office/word/2016/wordml/cid" xmlns:w16="http://schemas.microsoft.com/office/word/2018/wordml" xmlns:w16du="http://schemas.microsoft.com/office/word/2023/wordml/word16du" xmlns:w16sdtdh="http://schemas.microsoft.com/office/word/2020/wordml/sdtdatahash" xmlns:w16sdtfl="http://schemas.microsoft.com/office/word/2024/wordml/sdtformatlock" xmlns:w16se="http://schemas.microsoft.com/office/word/2015/wordml/symex" xmlns:wpg="http://schemas.microsoft.com/office/word/2010/wordprocessingGroup" xmlns:wpi="http://schemas.microsoft.com/office/word/2010/wordprocessingInk" xmlns:wne="http://schemas.microsoft.com/office/word/2006/wordml" xmlns:wps="http://schemas.microsoft.com/office/word/2010/wordprocessingShape" mc:Ignorable="w14 w15 w16se w16cid w16 w16cex w16sdtdh w16sdtfl w16du wp14">
   <w:endnote w:type="separator" w:id="-1">
     <w:p>
       <w:pPr>
@@ -8752,7 +6022,7 @@
 </file>
 
 <file path=word/footnotes.xml><?xml version="1.0" encoding="utf-8"?>
-<w:footnotes xmlns:wpc="http://schemas.microsoft.com/office/word/2010/wordprocessingCanvas" xmlns:cx="http://schemas.microsoft.com/office/drawing/2014/chartex" xmlns:cx1="http://schemas.microsoft.com/office/drawing/2015/9/8/chartex" xmlns:cx2="http://schemas.microsoft.com/office/drawing/2015/10/21/chartex" xmlns:cx3="http://schemas.microsoft.com/office/drawing/2016/5/9/chartex" xmlns:cx4="http://schemas.microsoft.com/office/drawing/2016/5/10/chartex" xmlns:cx5="http://schemas.microsoft.com/office/drawing/2016/5/11/chartex" xmlns:cx6="http://schemas.microsoft.com/office/drawing/2016/5/12/chartex" xmlns:cx7="http://schemas.microsoft.com/office/drawing/2016/5/13/chartex" xmlns:cx8="http://schemas.microsoft.com/office/drawing/2016/5/14/chartex" xmlns:mc="http://schemas.openxmlformats.org/markup-compatibility/2006" xmlns:aink="http://schemas.microsoft.com/office/drawing/2016/ink" xmlns:am3d="http://schemas.microsoft.com/office/drawing/2017/model3d" xmlns:o="urn:schemas-microsoft-com:office:office" xmlns:oel="http://schemas.microsoft.com/office/2019/extlst" xmlns:r="http://schemas.openxmlformats.org/officeDocument/2006/relationships" xmlns:m="http://schemas.openxmlformats.org/officeDocument/2006/math" xmlns:v="urn:schemas-microsoft-com:vml" xmlns:wp14="http://schemas.microsoft.com/office/word/2010/wordprocessingDrawing" xmlns:wp="http://schemas.openxmlformats.org/drawingml/2006/wordprocessingDrawing" xmlns:w10="urn:schemas-microsoft-com:office:word" xmlns:w="http://schemas.openxmlformats.org/wordprocessingml/2006/main" xmlns:w14="http://schemas.microsoft.com/office/word/2010/wordml" xmlns:w15="http://schemas.microsoft.com/office/word/2012/wordml" xmlns:w16cex="http://schemas.microsoft.com/office/word/2018/wordml/cex" xmlns:w16cid="http://schemas.microsoft.com/office/word/2016/wordml/cid" xmlns:w16="http://schemas.microsoft.com/office/word/2018/wordml" xmlns:w16du="http://schemas.microsoft.com/office/word/2023/wordml/word16du" xmlns:w16sdtdh="http://schemas.microsoft.com/office/word/2020/wordml/sdtdatahash" xmlns:w16se="http://schemas.microsoft.com/office/word/2015/wordml/symex" xmlns:wpg="http://schemas.microsoft.com/office/word/2010/wordprocessingGroup" xmlns:wpi="http://schemas.microsoft.com/office/word/2010/wordprocessingInk" xmlns:wne="http://schemas.microsoft.com/office/word/2006/wordml" xmlns:wps="http://schemas.microsoft.com/office/word/2010/wordprocessingShape" mc:Ignorable="w14 w15 w16se w16cid w16 w16cex w16sdtdh w16du wp14">
+<w:footnotes xmlns:wpc="http://schemas.microsoft.com/office/word/2010/wordprocessingCanvas" xmlns:cx="http://schemas.microsoft.com/office/drawing/2014/chartex" xmlns:cx1="http://schemas.microsoft.com/office/drawing/2015/9/8/chartex" xmlns:cx2="http://schemas.microsoft.com/office/drawing/2015/10/21/chartex" xmlns:cx3="http://schemas.microsoft.com/office/drawing/2016/5/9/chartex" xmlns:cx4="http://schemas.microsoft.com/office/drawing/2016/5/10/chartex" xmlns:cx5="http://schemas.microsoft.com/office/drawing/2016/5/11/chartex" xmlns:cx6="http://schemas.microsoft.com/office/drawing/2016/5/12/chartex" xmlns:cx7="http://schemas.microsoft.com/office/drawing/2016/5/13/chartex" xmlns:cx8="http://schemas.microsoft.com/office/drawing/2016/5/14/chartex" xmlns:mc="http://schemas.openxmlformats.org/markup-compatibility/2006" xmlns:aink="http://schemas.microsoft.com/office/drawing/2016/ink" xmlns:am3d="http://schemas.microsoft.com/office/drawing/2017/model3d" xmlns:o="urn:schemas-microsoft-com:office:office" xmlns:oel="http://schemas.microsoft.com/office/2019/extlst" xmlns:r="http://schemas.openxmlformats.org/officeDocument/2006/relationships" xmlns:m="http://schemas.openxmlformats.org/officeDocument/2006/math" xmlns:v="urn:schemas-microsoft-com:vml" xmlns:wp14="http://schemas.microsoft.com/office/word/2010/wordprocessingDrawing" xmlns:wp="http://schemas.openxmlformats.org/drawingml/2006/wordprocessingDrawing" xmlns:w10="urn:schemas-microsoft-com:office:word" xmlns:w="http://schemas.openxmlformats.org/wordprocessingml/2006/main" xmlns:w14="http://schemas.microsoft.com/office/word/2010/wordml" xmlns:w15="http://schemas.microsoft.com/office/word/2012/wordml" xmlns:w16cex="http://schemas.microsoft.com/office/word/2018/wordml/cex" xmlns:w16cid="http://schemas.microsoft.com/office/word/2016/wordml/cid" xmlns:w16="http://schemas.microsoft.com/office/word/2018/wordml" xmlns:w16du="http://schemas.microsoft.com/office/word/2023/wordml/word16du" xmlns:w16sdtdh="http://schemas.microsoft.com/office/word/2020/wordml/sdtdatahash" xmlns:w16sdtfl="http://schemas.microsoft.com/office/word/2024/wordml/sdtformatlock" xmlns:w16se="http://schemas.microsoft.com/office/word/2015/wordml/symex" xmlns:wpg="http://schemas.microsoft.com/office/word/2010/wordprocessingGroup" xmlns:wpi="http://schemas.microsoft.com/office/word/2010/wordprocessingInk" xmlns:wne="http://schemas.microsoft.com/office/word/2006/wordml" xmlns:wps="http://schemas.microsoft.com/office/word/2010/wordprocessingShape" mc:Ignorable="w14 w15 w16se w16cid w16 w16cex w16sdtdh w16sdtfl w16du wp14">
   <w:footnote w:type="separator" w:id="-1">
     <w:p>
       <w:pPr>
@@ -8777,7 +6047,7 @@
 </file>
 
 <file path=word/numbering.xml><?xml version="1.0" encoding="utf-8"?>
-<w:numbering xmlns:wpc="http://schemas.microsoft.com/office/word/2010/wordprocessingCanvas" xmlns:cx="http://schemas.microsoft.com/office/drawing/2014/chartex" xmlns:cx1="http://schemas.microsoft.com/office/drawing/2015/9/8/chartex" xmlns:cx2="http://schemas.microsoft.com/office/drawing/2015/10/21/chartex" xmlns:cx3="http://schemas.microsoft.com/office/drawing/2016/5/9/chartex" xmlns:cx4="http://schemas.microsoft.com/office/drawing/2016/5/10/chartex" xmlns:cx5="http://schemas.microsoft.com/office/drawing/2016/5/11/chartex" xmlns:cx6="http://schemas.microsoft.com/office/drawing/2016/5/12/chartex" xmlns:cx7="http://schemas.microsoft.com/office/drawing/2016/5/13/chartex" xmlns:cx8="http://schemas.microsoft.com/office/drawing/2016/5/14/chartex" xmlns:mc="http://schemas.openxmlformats.org/markup-compatibility/2006" xmlns:aink="http://schemas.microsoft.com/office/drawing/2016/ink" xmlns:am3d="http://schemas.microsoft.com/office/drawing/2017/model3d" xmlns:o="urn:schemas-microsoft-com:office:office" xmlns:oel="http://schemas.microsoft.com/office/2019/extlst" xmlns:r="http://schemas.openxmlformats.org/officeDocument/2006/relationships" xmlns:m="http://schemas.openxmlformats.org/officeDocument/2006/math" xmlns:v="urn:schemas-microsoft-com:vml" xmlns:wp14="http://schemas.microsoft.com/office/word/2010/wordprocessingDrawing" xmlns:wp="http://schemas.openxmlformats.org/drawingml/2006/wordprocessingDrawing" xmlns:w10="urn:schemas-microsoft-com:office:word" xmlns:w="http://schemas.openxmlformats.org/wordprocessingml/2006/main" xmlns:w14="http://schemas.microsoft.com/office/word/2010/wordml" xmlns:w15="http://schemas.microsoft.com/office/word/2012/wordml" xmlns:w16cex="http://schemas.microsoft.com/office/word/2018/wordml/cex" xmlns:w16cid="http://schemas.microsoft.com/office/word/2016/wordml/cid" xmlns:w16="http://schemas.microsoft.com/office/word/2018/wordml" xmlns:w16du="http://schemas.microsoft.com/office/word/2023/wordml/word16du" xmlns:w16sdtdh="http://schemas.microsoft.com/office/word/2020/wordml/sdtdatahash" xmlns:w16se="http://schemas.microsoft.com/office/word/2015/wordml/symex" xmlns:wpg="http://schemas.microsoft.com/office/word/2010/wordprocessingGroup" xmlns:wpi="http://schemas.microsoft.com/office/word/2010/wordprocessingInk" xmlns:wne="http://schemas.microsoft.com/office/word/2006/wordml" xmlns:wps="http://schemas.microsoft.com/office/word/2010/wordprocessingShape" mc:Ignorable="w14 w15 w16se w16cid w16 w16cex w16sdtdh w16du wp14">
+<w:numbering xmlns:wpc="http://schemas.microsoft.com/office/word/2010/wordprocessingCanvas" xmlns:cx="http://schemas.microsoft.com/office/drawing/2014/chartex" xmlns:cx1="http://schemas.microsoft.com/office/drawing/2015/9/8/chartex" xmlns:cx2="http://schemas.microsoft.com/office/drawing/2015/10/21/chartex" xmlns:cx3="http://schemas.microsoft.com/office/drawing/2016/5/9/chartex" xmlns:cx4="http://schemas.microsoft.com/office/drawing/2016/5/10/chartex" xmlns:cx5="http://schemas.microsoft.com/office/drawing/2016/5/11/chartex" xmlns:cx6="http://schemas.microsoft.com/office/drawing/2016/5/12/chartex" xmlns:cx7="http://schemas.microsoft.com/office/drawing/2016/5/13/chartex" xmlns:cx8="http://schemas.microsoft.com/office/drawing/2016/5/14/chartex" xmlns:mc="http://schemas.openxmlformats.org/markup-compatibility/2006" xmlns:aink="http://schemas.microsoft.com/office/drawing/2016/ink" xmlns:am3d="http://schemas.microsoft.com/office/drawing/2017/model3d" xmlns:o="urn:schemas-microsoft-com:office:office" xmlns:oel="http://schemas.microsoft.com/office/2019/extlst" xmlns:r="http://schemas.openxmlformats.org/officeDocument/2006/relationships" xmlns:m="http://schemas.openxmlformats.org/officeDocument/2006/math" xmlns:v="urn:schemas-microsoft-com:vml" xmlns:wp14="http://schemas.microsoft.com/office/word/2010/wordprocessingDrawing" xmlns:wp="http://schemas.openxmlformats.org/drawingml/2006/wordprocessingDrawing" xmlns:w10="urn:schemas-microsoft-com:office:word" xmlns:w="http://schemas.openxmlformats.org/wordprocessingml/2006/main" xmlns:w14="http://schemas.microsoft.com/office/word/2010/wordml" xmlns:w15="http://schemas.microsoft.com/office/word/2012/wordml" xmlns:w16cex="http://schemas.microsoft.com/office/word/2018/wordml/cex" xmlns:w16cid="http://schemas.microsoft.com/office/word/2016/wordml/cid" xmlns:w16="http://schemas.microsoft.com/office/word/2018/wordml" xmlns:w16du="http://schemas.microsoft.com/office/word/2023/wordml/word16du" xmlns:w16sdtdh="http://schemas.microsoft.com/office/word/2020/wordml/sdtdatahash" xmlns:w16sdtfl="http://schemas.microsoft.com/office/word/2024/wordml/sdtformatlock" xmlns:w16se="http://schemas.microsoft.com/office/word/2015/wordml/symex" xmlns:wpg="http://schemas.microsoft.com/office/word/2010/wordprocessingGroup" xmlns:wpi="http://schemas.microsoft.com/office/word/2010/wordprocessingInk" xmlns:wne="http://schemas.microsoft.com/office/word/2006/wordml" xmlns:wps="http://schemas.microsoft.com/office/word/2010/wordprocessingShape" mc:Ignorable="w14 w15 w16se w16cid w16 w16cex w16sdtdh w16sdtfl w16du wp14">
   <w:abstractNum w:abstractNumId="0" w15:restartNumberingAfterBreak="0">
     <w:nsid w:val="32CB4904"/>
     <w:multiLevelType w:val="multilevel"/>
@@ -8795,6 +6065,151 @@
       </w:pPr>
       <w:rPr>
         <w:rFonts w:ascii="Symbol" w:hAnsi="Symbol" w:hint="default"/>
+        <w:sz w:val="20"/>
+      </w:rPr>
+    </w:lvl>
+    <w:lvl w:ilvl="1">
+      <w:start w:val="1"/>
+      <w:numFmt w:val="decimal"/>
+      <w:lvlText w:val="%2."/>
+      <w:lvlJc w:val="left"/>
+      <w:pPr>
+        <w:tabs>
+          <w:tab w:val="num" w:pos="1440"/>
+        </w:tabs>
+        <w:ind w:left="1440" w:hanging="360"/>
+      </w:pPr>
+    </w:lvl>
+    <w:lvl w:ilvl="2" w:tentative="1">
+      <w:start w:val="1"/>
+      <w:numFmt w:val="bullet"/>
+      <w:lvlText w:val=""/>
+      <w:lvlJc w:val="left"/>
+      <w:pPr>
+        <w:tabs>
+          <w:tab w:val="num" w:pos="2160"/>
+        </w:tabs>
+        <w:ind w:left="2160" w:hanging="360"/>
+      </w:pPr>
+      <w:rPr>
+        <w:rFonts w:ascii="Wingdings" w:hAnsi="Wingdings" w:hint="default"/>
+        <w:sz w:val="20"/>
+      </w:rPr>
+    </w:lvl>
+    <w:lvl w:ilvl="3" w:tentative="1">
+      <w:start w:val="1"/>
+      <w:numFmt w:val="bullet"/>
+      <w:lvlText w:val=""/>
+      <w:lvlJc w:val="left"/>
+      <w:pPr>
+        <w:tabs>
+          <w:tab w:val="num" w:pos="2880"/>
+        </w:tabs>
+        <w:ind w:left="2880" w:hanging="360"/>
+      </w:pPr>
+      <w:rPr>
+        <w:rFonts w:ascii="Wingdings" w:hAnsi="Wingdings" w:hint="default"/>
+        <w:sz w:val="20"/>
+      </w:rPr>
+    </w:lvl>
+    <w:lvl w:ilvl="4" w:tentative="1">
+      <w:start w:val="1"/>
+      <w:numFmt w:val="bullet"/>
+      <w:lvlText w:val=""/>
+      <w:lvlJc w:val="left"/>
+      <w:pPr>
+        <w:tabs>
+          <w:tab w:val="num" w:pos="3600"/>
+        </w:tabs>
+        <w:ind w:left="3600" w:hanging="360"/>
+      </w:pPr>
+      <w:rPr>
+        <w:rFonts w:ascii="Wingdings" w:hAnsi="Wingdings" w:hint="default"/>
+        <w:sz w:val="20"/>
+      </w:rPr>
+    </w:lvl>
+    <w:lvl w:ilvl="5" w:tentative="1">
+      <w:start w:val="1"/>
+      <w:numFmt w:val="bullet"/>
+      <w:lvlText w:val=""/>
+      <w:lvlJc w:val="left"/>
+      <w:pPr>
+        <w:tabs>
+          <w:tab w:val="num" w:pos="4320"/>
+        </w:tabs>
+        <w:ind w:left="4320" w:hanging="360"/>
+      </w:pPr>
+      <w:rPr>
+        <w:rFonts w:ascii="Wingdings" w:hAnsi="Wingdings" w:hint="default"/>
+        <w:sz w:val="20"/>
+      </w:rPr>
+    </w:lvl>
+    <w:lvl w:ilvl="6" w:tentative="1">
+      <w:start w:val="1"/>
+      <w:numFmt w:val="bullet"/>
+      <w:lvlText w:val=""/>
+      <w:lvlJc w:val="left"/>
+      <w:pPr>
+        <w:tabs>
+          <w:tab w:val="num" w:pos="5040"/>
+        </w:tabs>
+        <w:ind w:left="5040" w:hanging="360"/>
+      </w:pPr>
+      <w:rPr>
+        <w:rFonts w:ascii="Wingdings" w:hAnsi="Wingdings" w:hint="default"/>
+        <w:sz w:val="20"/>
+      </w:rPr>
+    </w:lvl>
+    <w:lvl w:ilvl="7" w:tentative="1">
+      <w:start w:val="1"/>
+      <w:numFmt w:val="bullet"/>
+      <w:lvlText w:val=""/>
+      <w:lvlJc w:val="left"/>
+      <w:pPr>
+        <w:tabs>
+          <w:tab w:val="num" w:pos="5760"/>
+        </w:tabs>
+        <w:ind w:left="5760" w:hanging="360"/>
+      </w:pPr>
+      <w:rPr>
+        <w:rFonts w:ascii="Wingdings" w:hAnsi="Wingdings" w:hint="default"/>
+        <w:sz w:val="20"/>
+      </w:rPr>
+    </w:lvl>
+    <w:lvl w:ilvl="8" w:tentative="1">
+      <w:start w:val="1"/>
+      <w:numFmt w:val="bullet"/>
+      <w:lvlText w:val=""/>
+      <w:lvlJc w:val="left"/>
+      <w:pPr>
+        <w:tabs>
+          <w:tab w:val="num" w:pos="6480"/>
+        </w:tabs>
+        <w:ind w:left="6480" w:hanging="360"/>
+      </w:pPr>
+      <w:rPr>
+        <w:rFonts w:ascii="Wingdings" w:hAnsi="Wingdings" w:hint="default"/>
+        <w:sz w:val="20"/>
+      </w:rPr>
+    </w:lvl>
+  </w:abstractNum>
+  <w:abstractNum w:abstractNumId="1" w15:restartNumberingAfterBreak="0">
+    <w:nsid w:val="34E15F60"/>
+    <w:multiLevelType w:val="multilevel"/>
+    <w:tmpl w:val="F9E69A72"/>
+    <w:lvl w:ilvl="0">
+      <w:start w:val="1"/>
+      <w:numFmt w:val="decimal"/>
+      <w:lvlText w:val="%1."/>
+      <w:lvlJc w:val="left"/>
+      <w:pPr>
+        <w:tabs>
+          <w:tab w:val="num" w:pos="720"/>
+        </w:tabs>
+        <w:ind w:left="720" w:hanging="360"/>
+      </w:pPr>
+      <w:rPr>
+        <w:rFonts w:hint="default"/>
         <w:sz w:val="20"/>
       </w:rPr>
     </w:lvl>
@@ -8985,11 +6400,14 @@
       <w:startOverride w:val="2"/>
     </w:lvlOverride>
   </w:num>
+  <w:num w:numId="9" w16cid:durableId="1123382362">
+    <w:abstractNumId w:val="1"/>
+  </w:num>
 </w:numbering>
 </file>
 
 <file path=word/styles.xml><?xml version="1.0" encoding="utf-8"?>
-<w:styles xmlns:mc="http://schemas.openxmlformats.org/markup-compatibility/2006" xmlns:r="http://schemas.openxmlformats.org/officeDocument/2006/relationships" xmlns:w="http://schemas.openxmlformats.org/wordprocessingml/2006/main" xmlns:w14="http://schemas.microsoft.com/office/word/2010/wordml" xmlns:w15="http://schemas.microsoft.com/office/word/2012/wordml" xmlns:w16cex="http://schemas.microsoft.com/office/word/2018/wordml/cex" xmlns:w16cid="http://schemas.microsoft.com/office/word/2016/wordml/cid" xmlns:w16="http://schemas.microsoft.com/office/word/2018/wordml" xmlns:w16du="http://schemas.microsoft.com/office/word/2023/wordml/word16du" xmlns:w16sdtdh="http://schemas.microsoft.com/office/word/2020/wordml/sdtdatahash" xmlns:w16se="http://schemas.microsoft.com/office/word/2015/wordml/symex" mc:Ignorable="w14 w15 w16se w16cid w16 w16cex w16sdtdh w16du">
+<w:styles xmlns:mc="http://schemas.openxmlformats.org/markup-compatibility/2006" xmlns:r="http://schemas.openxmlformats.org/officeDocument/2006/relationships" xmlns:w="http://schemas.openxmlformats.org/wordprocessingml/2006/main" xmlns:w14="http://schemas.microsoft.com/office/word/2010/wordml" xmlns:w15="http://schemas.microsoft.com/office/word/2012/wordml" xmlns:w16cex="http://schemas.microsoft.com/office/word/2018/wordml/cex" xmlns:w16cid="http://schemas.microsoft.com/office/word/2016/wordml/cid" xmlns:w16="http://schemas.microsoft.com/office/word/2018/wordml" xmlns:w16du="http://schemas.microsoft.com/office/word/2023/wordml/word16du" xmlns:w16sdtdh="http://schemas.microsoft.com/office/word/2020/wordml/sdtdatahash" xmlns:w16sdtfl="http://schemas.microsoft.com/office/word/2024/wordml/sdtformatlock" xmlns:w16se="http://schemas.microsoft.com/office/word/2015/wordml/symex" mc:Ignorable="w14 w15 w16se w16cid w16 w16cex w16sdtdh w16sdtfl w16du">
   <w:docDefaults>
     <w:rPrDefault>
       <w:rPr>
@@ -9388,7 +6806,7 @@
   <w:style w:type="paragraph" w:default="1" w:styleId="Normal">
     <w:name w:val="Normal"/>
     <w:qFormat/>
-    <w:rsid w:val="00BB2084"/>
+    <w:rsid w:val="00A528AF"/>
   </w:style>
   <w:style w:type="paragraph" w:styleId="Heading1">
     <w:name w:val="heading 1"/>
@@ -10286,23 +7704,6 @@
 </file>
 
 <file path=customXml/item1.xml><?xml version="1.0" encoding="utf-8"?>
-<p:properties xmlns:p="http://schemas.microsoft.com/office/2006/metadata/properties" xmlns:xsi="http://www.w3.org/2001/XMLSchema-instance" xmlns:pc="http://schemas.microsoft.com/office/infopath/2007/PartnerControls">
-  <documentManagement>
-    <_activity xmlns="1aecbb50-08b4-4351-8955-2c3aa6da5545" xsi:nil="true"/>
-  </documentManagement>
-</p:properties>
-</file>
-
-<file path=customXml/item2.xml><?xml version="1.0" encoding="utf-8"?>
-<?mso-contentType ?>
-<FormTemplates xmlns="http://schemas.microsoft.com/sharepoint/v3/contenttype/forms">
-  <Display>DocumentLibraryForm</Display>
-  <Edit>DocumentLibraryForm</Edit>
-  <New>DocumentLibraryForm</New>
-</FormTemplates>
-</file>
-
-<file path=customXml/item3.xml><?xml version="1.0" encoding="utf-8"?>
 <ct:contentTypeSchema xmlns:ct="http://schemas.microsoft.com/office/2006/metadata/contentType" xmlns:ma="http://schemas.microsoft.com/office/2006/metadata/properties/metaAttributes" ct:_="" ma:_="" ma:contentTypeName="Document" ma:contentTypeID="0x0101008BB27315FCE1DE4DB86282F13CC7258B" ma:contentTypeVersion="18" ma:contentTypeDescription="Create a new document." ma:contentTypeScope="" ma:versionID="367fe02dde1e79f827cf3af8ee24fbb5">
   <xsd:schema xmlns:xsd="http://www.w3.org/2001/XMLSchema" xmlns:xs="http://www.w3.org/2001/XMLSchema" xmlns:p="http://schemas.microsoft.com/office/2006/metadata/properties" xmlns:ns3="fa3b4931-ae94-4321-b67a-cba8e8281a42" xmlns:ns4="1aecbb50-08b4-4351-8955-2c3aa6da5545" targetNamespace="http://schemas.microsoft.com/office/2006/metadata/properties" ma:root="true" ma:fieldsID="9c3dbd8d8bd5e3d2d8737ac6647e7ab2" ns3:_="" ns4:_="">
     <xsd:import namespace="fa3b4931-ae94-4321-b67a-cba8e8281a42"/>
@@ -10555,25 +7956,24 @@
 </ct:contentTypeSchema>
 </file>
 
-<file path=customXml/itemProps1.xml><?xml version="1.0" encoding="utf-8"?>
-<ds:datastoreItem xmlns:ds="http://schemas.openxmlformats.org/officeDocument/2006/customXml" ds:itemID="{49289241-0DFF-4CBC-8FC4-0855A3029111}">
-  <ds:schemaRefs>
-    <ds:schemaRef ds:uri="http://schemas.microsoft.com/office/2006/metadata/properties"/>
-    <ds:schemaRef ds:uri="http://schemas.microsoft.com/office/infopath/2007/PartnerControls"/>
-    <ds:schemaRef ds:uri="1aecbb50-08b4-4351-8955-2c3aa6da5545"/>
-  </ds:schemaRefs>
-</ds:datastoreItem>
+<file path=customXml/item2.xml><?xml version="1.0" encoding="utf-8"?>
+<?mso-contentType ?>
+<FormTemplates xmlns="http://schemas.microsoft.com/sharepoint/v3/contenttype/forms">
+  <Display>DocumentLibraryForm</Display>
+  <Edit>DocumentLibraryForm</Edit>
+  <New>DocumentLibraryForm</New>
+</FormTemplates>
 </file>
 
-<file path=customXml/itemProps2.xml><?xml version="1.0" encoding="utf-8"?>
-<ds:datastoreItem xmlns:ds="http://schemas.openxmlformats.org/officeDocument/2006/customXml" ds:itemID="{E5E2AA1D-018E-41F4-91CA-8CDC90BD606A}">
-  <ds:schemaRefs>
-    <ds:schemaRef ds:uri="http://schemas.microsoft.com/sharepoint/v3/contenttype/forms"/>
-  </ds:schemaRefs>
-</ds:datastoreItem>
+<file path=customXml/item3.xml><?xml version="1.0" encoding="utf-8"?>
+<p:properties xmlns:p="http://schemas.microsoft.com/office/2006/metadata/properties" xmlns:xsi="http://www.w3.org/2001/XMLSchema-instance" xmlns:pc="http://schemas.microsoft.com/office/infopath/2007/PartnerControls">
+  <documentManagement>
+    <_activity xmlns="1aecbb50-08b4-4351-8955-2c3aa6da5545" xsi:nil="true"/>
+  </documentManagement>
+</p:properties>
 </file>
 
-<file path=customXml/itemProps3.xml><?xml version="1.0" encoding="utf-8"?>
+<file path=customXml/itemProps1.xml><?xml version="1.0" encoding="utf-8"?>
 <ds:datastoreItem xmlns:ds="http://schemas.openxmlformats.org/officeDocument/2006/customXml" ds:itemID="{4F5BE023-3533-45A9-A249-35DE8A944A43}">
   <ds:schemaRefs>
     <ds:schemaRef ds:uri="http://schemas.microsoft.com/office/2006/metadata/contentType"/>
@@ -10592,6 +7992,24 @@
 </ds:datastoreItem>
 </file>
 
+<file path=customXml/itemProps2.xml><?xml version="1.0" encoding="utf-8"?>
+<ds:datastoreItem xmlns:ds="http://schemas.openxmlformats.org/officeDocument/2006/customXml" ds:itemID="{E5E2AA1D-018E-41F4-91CA-8CDC90BD606A}">
+  <ds:schemaRefs>
+    <ds:schemaRef ds:uri="http://schemas.microsoft.com/sharepoint/v3/contenttype/forms"/>
+  </ds:schemaRefs>
+</ds:datastoreItem>
+</file>
+
+<file path=customXml/itemProps3.xml><?xml version="1.0" encoding="utf-8"?>
+<ds:datastoreItem xmlns:ds="http://schemas.openxmlformats.org/officeDocument/2006/customXml" ds:itemID="{49289241-0DFF-4CBC-8FC4-0855A3029111}">
+  <ds:schemaRefs>
+    <ds:schemaRef ds:uri="http://schemas.microsoft.com/office/2006/metadata/properties"/>
+    <ds:schemaRef ds:uri="http://schemas.microsoft.com/office/infopath/2007/PartnerControls"/>
+    <ds:schemaRef ds:uri="1aecbb50-08b4-4351-8955-2c3aa6da5545"/>
+  </ds:schemaRefs>
+</ds:datastoreItem>
+</file>
+
 <file path=docMetadata/LabelInfo.xml><?xml version="1.0" encoding="utf-8"?>
 <clbl:labelList xmlns:clbl="http://schemas.microsoft.com/office/2020/mipLabelMetadata">
   <clbl:label id="{3ded8b1b-070d-4629-82e4-c0b019f46057}" enabled="0" method="" siteId="{3ded8b1b-070d-4629-82e4-c0b019f46057}" removed="1"/>

</xml_diff>